<commit_message>
small edits on smoothing section
</commit_message>
<xml_diff>
--- a/NARPS_analysis_and_results_report_form.docx
+++ b/NARPS_analysis_and_results_report_form.docx
@@ -136,7 +136,6 @@
         </w:rPr>
         <w:fldChar w:fldCharType="separate"/>
       </w:r>
-      <w:bookmarkStart w:id="1" w:name="_GoBack"/>
       <w:r>
         <w:rPr>
           <w:rFonts w:ascii="Calibri" w:hAnsi="Calibri"/>
@@ -177,7 +176,6 @@
         </w:rPr>
         <w:t> </w:t>
       </w:r>
-      <w:bookmarkEnd w:id="1"/>
       <w:r>
         <w:rPr>
           <w:rFonts w:ascii="Calibri" w:hAnsi="Calibri"/>
@@ -268,7 +266,7 @@
           </w:ffData>
         </w:fldChar>
       </w:r>
-      <w:bookmarkStart w:id="2" w:name="Text38"/>
+      <w:bookmarkStart w:id="1" w:name="Text38"/>
       <w:r>
         <w:rPr>
           <w:rFonts w:ascii="Calibri" w:hAnsi="Calibri"/>
@@ -336,7 +334,7 @@
         </w:rPr>
         <w:fldChar w:fldCharType="end"/>
       </w:r>
-      <w:bookmarkEnd w:id="2"/>
+      <w:bookmarkEnd w:id="1"/>
     </w:p>
     <w:p>
       <w:pPr>
@@ -992,7 +990,7 @@
                 </w:ffData>
               </w:fldChar>
             </w:r>
-            <w:bookmarkStart w:id="3" w:name="Dropdown1"/>
+            <w:bookmarkStart w:id="2" w:name="Dropdown1"/>
             <w:r>
               <w:rPr>
                 <w:rFonts w:ascii="Calibri" w:hAnsi="Calibri"/>
@@ -1020,7 +1018,7 @@
               </w:rPr>
               <w:fldChar w:fldCharType="end"/>
             </w:r>
-            <w:bookmarkEnd w:id="3"/>
+            <w:bookmarkEnd w:id="2"/>
           </w:p>
         </w:tc>
         <w:tc>
@@ -3058,7 +3056,7 @@
           </w:ffData>
         </w:fldChar>
       </w:r>
-      <w:bookmarkStart w:id="4" w:name="Text6"/>
+      <w:bookmarkStart w:id="3" w:name="Text6"/>
       <w:r>
         <w:rPr>
           <w:rFonts w:ascii="Calibri" w:hAnsi="Calibri"/>
@@ -3103,7 +3101,7 @@
         </w:rPr>
         <w:fldChar w:fldCharType="end"/>
       </w:r>
-      <w:bookmarkEnd w:id="4"/>
+      <w:bookmarkEnd w:id="3"/>
     </w:p>
     <w:p>
       <w:pPr>
@@ -3251,7 +3249,7 @@
           </w:ffData>
         </w:fldChar>
       </w:r>
-      <w:bookmarkStart w:id="5" w:name="Dropdown3"/>
+      <w:bookmarkStart w:id="4" w:name="Dropdown3"/>
       <w:r>
         <w:rPr>
           <w:rFonts w:ascii="Calibri" w:hAnsi="Calibri"/>
@@ -3279,7 +3277,7 @@
         </w:rPr>
         <w:fldChar w:fldCharType="end"/>
       </w:r>
-      <w:bookmarkEnd w:id="5"/>
+      <w:bookmarkEnd w:id="4"/>
     </w:p>
     <w:p>
       <w:pPr>
@@ -3370,7 +3368,7 @@
           </w:ffData>
         </w:fldChar>
       </w:r>
-      <w:bookmarkStart w:id="6" w:name="Text3"/>
+      <w:bookmarkStart w:id="5" w:name="Text3"/>
       <w:r>
         <w:rPr>
           <w:rFonts w:ascii="Calibri" w:hAnsi="Calibri"/>
@@ -3394,19 +3392,11 @@
       <w:r>
         <w:rPr>
           <w:rFonts w:ascii="Calibri" w:hAnsi="Calibri"/>
-          <w:noProof/>
-          <w:lang w:bidi="he-IL"/>
-        </w:rPr>
-        <w:t>link to the pre-registration form</w:t>
-      </w:r>
-      <w:r>
-        <w:rPr>
-          <w:rFonts w:ascii="Calibri" w:hAnsi="Calibri"/>
           <w:lang w:bidi="he-IL"/>
         </w:rPr>
         <w:fldChar w:fldCharType="end"/>
       </w:r>
-      <w:bookmarkEnd w:id="6"/>
+      <w:bookmarkEnd w:id="5"/>
     </w:p>
     <w:p>
       <w:pPr>
@@ -3463,7 +3453,7 @@
           </w:ffData>
         </w:fldChar>
       </w:r>
-      <w:bookmarkStart w:id="7" w:name="Text7"/>
+      <w:bookmarkStart w:id="6" w:name="Text7"/>
       <w:r>
         <w:rPr>
           <w:rFonts w:ascii="Calibri" w:hAnsi="Calibri"/>
@@ -3499,7 +3489,7 @@
         </w:rPr>
         <w:fldChar w:fldCharType="end"/>
       </w:r>
-      <w:bookmarkEnd w:id="7"/>
+      <w:bookmarkEnd w:id="6"/>
     </w:p>
     <w:p>
       <w:pPr>
@@ -3569,7 +3559,7 @@
           </w:ffData>
         </w:fldChar>
       </w:r>
-      <w:bookmarkStart w:id="8" w:name="Text4"/>
+      <w:bookmarkStart w:id="7" w:name="Text4"/>
       <w:r>
         <w:rPr>
           <w:rFonts w:ascii="Calibri" w:hAnsi="Calibri"/>
@@ -3605,7 +3595,7 @@
         </w:rPr>
         <w:fldChar w:fldCharType="end"/>
       </w:r>
-      <w:bookmarkEnd w:id="8"/>
+      <w:bookmarkEnd w:id="7"/>
     </w:p>
     <w:p>
       <w:pPr>
@@ -3648,7 +3638,7 @@
           </w:ffData>
         </w:fldChar>
       </w:r>
-      <w:bookmarkStart w:id="9" w:name="Text5"/>
+      <w:bookmarkStart w:id="8" w:name="Text5"/>
       <w:r>
         <w:rPr>
           <w:rFonts w:ascii="Calibri" w:hAnsi="Calibri"/>
@@ -3719,7 +3709,7 @@
         </w:rPr>
         <w:fldChar w:fldCharType="end"/>
       </w:r>
-      <w:bookmarkEnd w:id="9"/>
+      <w:bookmarkEnd w:id="8"/>
     </w:p>
     <w:p>
       <w:pPr>
@@ -3867,7 +3857,7 @@
           </w:ffData>
         </w:fldChar>
       </w:r>
-      <w:bookmarkStart w:id="10" w:name="Dropdown2"/>
+      <w:bookmarkStart w:id="9" w:name="Dropdown2"/>
       <w:r>
         <w:rPr>
           <w:rFonts w:ascii="Calibri" w:hAnsi="Calibri"/>
@@ -3903,7 +3893,7 @@
         </w:rPr>
         <w:fldChar w:fldCharType="end"/>
       </w:r>
-      <w:bookmarkEnd w:id="10"/>
+      <w:bookmarkEnd w:id="9"/>
     </w:p>
     <w:p>
       <w:pPr>
@@ -3978,7 +3968,7 @@
           </w:ffData>
         </w:fldChar>
       </w:r>
-      <w:bookmarkStart w:id="11" w:name="Text8"/>
+      <w:bookmarkStart w:id="10" w:name="Text8"/>
       <w:r>
         <w:rPr>
           <w:rFonts w:ascii="Calibri" w:hAnsi="Calibri"/>
@@ -4024,7 +4014,7 @@
         </w:rPr>
         <w:fldChar w:fldCharType="end"/>
       </w:r>
-      <w:bookmarkEnd w:id="11"/>
+      <w:bookmarkEnd w:id="10"/>
     </w:p>
     <w:p>
       <w:pPr>
@@ -4101,7 +4091,7 @@
           </w:ffData>
         </w:fldChar>
       </w:r>
-      <w:bookmarkStart w:id="12" w:name="Check5"/>
+      <w:bookmarkStart w:id="11" w:name="Check5"/>
       <w:r>
         <w:rPr>
           <w:rFonts w:ascii="Calibri" w:hAnsi="Calibri"/>
@@ -4137,7 +4127,7 @@
         </w:rPr>
         <w:fldChar w:fldCharType="end"/>
       </w:r>
-      <w:bookmarkEnd w:id="12"/>
+      <w:bookmarkEnd w:id="11"/>
       <w:r>
         <w:rPr>
           <w:rFonts w:ascii="Calibri" w:hAnsi="Calibri"/>
@@ -4170,7 +4160,7 @@
           </w:ffData>
         </w:fldChar>
       </w:r>
-      <w:bookmarkStart w:id="13" w:name="Text10"/>
+      <w:bookmarkStart w:id="12" w:name="Text10"/>
       <w:r>
         <w:rPr>
           <w:rFonts w:ascii="Calibri" w:hAnsi="Calibri"/>
@@ -4206,7 +4196,7 @@
         </w:rPr>
         <w:fldChar w:fldCharType="end"/>
       </w:r>
-      <w:bookmarkEnd w:id="13"/>
+      <w:bookmarkEnd w:id="12"/>
     </w:p>
     <w:p>
       <w:pPr>
@@ -4698,7 +4688,7 @@
           </w:ffData>
         </w:fldChar>
       </w:r>
-      <w:bookmarkStart w:id="14" w:name="Text9"/>
+      <w:bookmarkStart w:id="13" w:name="Text9"/>
       <w:r>
         <w:rPr>
           <w:rFonts w:ascii="Calibri" w:hAnsi="Calibri"/>
@@ -4734,7 +4724,7 @@
         </w:rPr>
         <w:fldChar w:fldCharType="end"/>
       </w:r>
-      <w:bookmarkEnd w:id="14"/>
+      <w:bookmarkEnd w:id="13"/>
     </w:p>
     <w:p>
       <w:pPr>
@@ -4931,7 +4921,7 @@
           </w:ffData>
         </w:fldChar>
       </w:r>
-      <w:bookmarkStart w:id="15" w:name="Text11"/>
+      <w:bookmarkStart w:id="14" w:name="Text11"/>
       <w:r>
         <w:rPr>
           <w:rFonts w:ascii="Calibri" w:hAnsi="Calibri"/>
@@ -4962,7 +4952,7 @@
         </w:rPr>
         <w:fldChar w:fldCharType="end"/>
       </w:r>
-      <w:bookmarkEnd w:id="15"/>
+      <w:bookmarkEnd w:id="14"/>
     </w:p>
     <w:p>
       <w:pPr>
@@ -5041,7 +5031,7 @@
           </w:ffData>
         </w:fldChar>
       </w:r>
-      <w:bookmarkStart w:id="16" w:name="Text12"/>
+      <w:bookmarkStart w:id="15" w:name="Text12"/>
       <w:r>
         <w:rPr>
           <w:rFonts w:ascii="Calibri" w:hAnsi="Calibri"/>
@@ -5077,7 +5067,7 @@
         </w:rPr>
         <w:fldChar w:fldCharType="end"/>
       </w:r>
-      <w:bookmarkEnd w:id="16"/>
+      <w:bookmarkEnd w:id="15"/>
     </w:p>
     <w:p>
       <w:pPr>
@@ -5313,7 +5303,7 @@
           </w:ffData>
         </w:fldChar>
       </w:r>
-      <w:bookmarkStart w:id="17" w:name="Text13"/>
+      <w:bookmarkStart w:id="16" w:name="Text13"/>
       <w:r>
         <w:rPr>
           <w:rFonts w:ascii="Calibri" w:hAnsi="Calibri"/>
@@ -5344,7 +5334,7 @@
         </w:rPr>
         <w:fldChar w:fldCharType="end"/>
       </w:r>
-      <w:bookmarkEnd w:id="17"/>
+      <w:bookmarkEnd w:id="16"/>
     </w:p>
     <w:p>
       <w:pPr>
@@ -5804,7 +5794,7 @@
           </w:ffData>
         </w:fldChar>
       </w:r>
-      <w:bookmarkStart w:id="18" w:name="Text14"/>
+      <w:bookmarkStart w:id="17" w:name="Text14"/>
       <w:r>
         <w:rPr>
           <w:rFonts w:ascii="Calibri" w:hAnsi="Calibri"/>
@@ -5835,7 +5825,7 @@
         </w:rPr>
         <w:fldChar w:fldCharType="end"/>
       </w:r>
-      <w:bookmarkEnd w:id="18"/>
+      <w:bookmarkEnd w:id="17"/>
     </w:p>
     <w:p>
       <w:pPr>
@@ -5913,7 +5903,7 @@
           </w:ffData>
         </w:fldChar>
       </w:r>
-      <w:bookmarkStart w:id="19" w:name="Text15"/>
+      <w:bookmarkStart w:id="18" w:name="Text15"/>
       <w:r>
         <w:rPr>
           <w:rFonts w:ascii="Calibri" w:hAnsi="Calibri"/>
@@ -5944,7 +5934,7 @@
         </w:rPr>
         <w:fldChar w:fldCharType="end"/>
       </w:r>
-      <w:bookmarkEnd w:id="19"/>
+      <w:bookmarkEnd w:id="18"/>
     </w:p>
     <w:p>
       <w:pPr>
@@ -6235,7 +6225,7 @@
           </w:ffData>
         </w:fldChar>
       </w:r>
-      <w:bookmarkStart w:id="20" w:name="Text16"/>
+      <w:bookmarkStart w:id="19" w:name="Text16"/>
       <w:r>
         <w:rPr>
           <w:rFonts w:ascii="Calibri" w:hAnsi="Calibri"/>
@@ -6276,7 +6266,7 @@
         </w:rPr>
         <w:fldChar w:fldCharType="end"/>
       </w:r>
-      <w:bookmarkEnd w:id="20"/>
+      <w:bookmarkEnd w:id="19"/>
     </w:p>
     <w:p>
       <w:pPr>
@@ -6393,7 +6383,7 @@
           </w:ffData>
         </w:fldChar>
       </w:r>
-      <w:bookmarkStart w:id="21" w:name="Text17"/>
+      <w:bookmarkStart w:id="20" w:name="Text17"/>
       <w:r>
         <w:rPr>
           <w:rFonts w:ascii="Calibri" w:hAnsi="Calibri"/>
@@ -6434,7 +6424,7 @@
         </w:rPr>
         <w:fldChar w:fldCharType="end"/>
       </w:r>
-      <w:bookmarkEnd w:id="21"/>
+      <w:bookmarkEnd w:id="20"/>
     </w:p>
     <w:p>
       <w:pPr>
@@ -6924,7 +6914,7 @@
           </w:ffData>
         </w:fldChar>
       </w:r>
-      <w:bookmarkStart w:id="22" w:name="Text18"/>
+      <w:bookmarkStart w:id="21" w:name="Text18"/>
       <w:r>
         <w:rPr>
           <w:rFonts w:ascii="Calibri" w:hAnsi="Calibri"/>
@@ -6965,7 +6955,7 @@
         </w:rPr>
         <w:fldChar w:fldCharType="end"/>
       </w:r>
-      <w:bookmarkEnd w:id="22"/>
+      <w:bookmarkEnd w:id="21"/>
     </w:p>
     <w:p>
       <w:pPr>
@@ -7085,7 +7075,7 @@
           </w:ffData>
         </w:fldChar>
       </w:r>
-      <w:bookmarkStart w:id="23" w:name="Text19"/>
+      <w:bookmarkStart w:id="22" w:name="Text19"/>
       <w:r>
         <w:rPr>
           <w:rFonts w:ascii="Calibri" w:hAnsi="Calibri"/>
@@ -7126,7 +7116,7 @@
         </w:rPr>
         <w:fldChar w:fldCharType="end"/>
       </w:r>
-      <w:bookmarkEnd w:id="23"/>
+      <w:bookmarkEnd w:id="22"/>
     </w:p>
     <w:p>
       <w:pPr>
@@ -7244,7 +7234,7 @@
           </w:ffData>
         </w:fldChar>
       </w:r>
-      <w:bookmarkStart w:id="24" w:name="Text20"/>
+      <w:bookmarkStart w:id="23" w:name="Text20"/>
       <w:r>
         <w:rPr>
           <w:rFonts w:ascii="Calibri" w:hAnsi="Calibri"/>
@@ -7285,7 +7275,7 @@
         </w:rPr>
         <w:fldChar w:fldCharType="end"/>
       </w:r>
-      <w:bookmarkEnd w:id="24"/>
+      <w:bookmarkEnd w:id="23"/>
     </w:p>
     <w:p>
       <w:pPr>
@@ -7920,7 +7910,7 @@
           </w:ffData>
         </w:fldChar>
       </w:r>
-      <w:bookmarkStart w:id="25" w:name="Text21"/>
+      <w:bookmarkStart w:id="24" w:name="Text21"/>
       <w:r>
         <w:rPr>
           <w:rFonts w:ascii="Calibri" w:hAnsi="Calibri"/>
@@ -7961,7 +7951,7 @@
         </w:rPr>
         <w:fldChar w:fldCharType="end"/>
       </w:r>
-      <w:bookmarkEnd w:id="25"/>
+      <w:bookmarkEnd w:id="24"/>
     </w:p>
     <w:p>
       <w:pPr>
@@ -8255,7 +8245,7 @@
           </w:ffData>
         </w:fldChar>
       </w:r>
-      <w:bookmarkStart w:id="26" w:name="Text22"/>
+      <w:bookmarkStart w:id="25" w:name="Text22"/>
       <w:r>
         <w:rPr>
           <w:rFonts w:ascii="Calibri" w:hAnsi="Calibri"/>
@@ -8296,7 +8286,7 @@
         </w:rPr>
         <w:fldChar w:fldCharType="end"/>
       </w:r>
-      <w:bookmarkEnd w:id="26"/>
+      <w:bookmarkEnd w:id="25"/>
     </w:p>
     <w:p>
       <w:pPr>
@@ -8574,7 +8564,7 @@
           </w:ffData>
         </w:fldChar>
       </w:r>
-      <w:bookmarkStart w:id="27" w:name="Text23"/>
+      <w:bookmarkStart w:id="26" w:name="Text23"/>
       <w:r>
         <w:rPr>
           <w:rFonts w:ascii="Calibri" w:hAnsi="Calibri"/>
@@ -8598,10 +8588,33 @@
       <w:r>
         <w:rPr>
           <w:rFonts w:ascii="Calibri" w:hAnsi="Calibri"/>
+          <w:lang w:bidi="he-IL"/>
+        </w:rPr>
+        <w:t>We</w:t>
+      </w:r>
+      <w:r>
+        <w:rPr>
+          <w:rFonts w:ascii="Calibri" w:hAnsi="Calibri"/>
           <w:noProof/>
           <w:lang w:bidi="he-IL"/>
         </w:rPr>
-        <w:t>Describe spatial smoothing here</w:t>
+        <w:t xml:space="preserve"> performed spatial smoothing on each subject's </w:t>
+      </w:r>
+      <w:r>
+        <w:rPr>
+          <w:rFonts w:ascii="Calibri" w:hAnsi="Calibri"/>
+          <w:noProof/>
+          <w:lang w:bidi="he-IL"/>
+        </w:rPr>
+        <w:t xml:space="preserve"> MNI152-aligned </w:t>
+      </w:r>
+      <w:r>
+        <w:rPr>
+          <w:rFonts w:ascii="Calibri" w:hAnsi="Calibri"/>
+          <w:noProof/>
+          <w:lang w:bidi="he-IL"/>
+        </w:rPr>
+        <w:t xml:space="preserve">data using a Gaussian kernel (FWHM of 3mm) using FSL (FSLmaths). </w:t>
       </w:r>
       <w:r>
         <w:rPr>
@@ -8610,7 +8623,7 @@
         </w:rPr>
         <w:fldChar w:fldCharType="end"/>
       </w:r>
-      <w:bookmarkEnd w:id="27"/>
+      <w:bookmarkEnd w:id="26"/>
     </w:p>
     <w:p>
       <w:pPr>
@@ -8680,7 +8693,7 @@
           </w:ffData>
         </w:fldChar>
       </w:r>
-      <w:bookmarkStart w:id="28" w:name="Text24"/>
+      <w:bookmarkStart w:id="27" w:name="Text24"/>
       <w:r>
         <w:rPr>
           <w:rFonts w:ascii="Calibri" w:hAnsi="Calibri"/>
@@ -8712,7 +8725,6 @@
           <w:rFonts w:ascii="Calibri" w:hAnsi="Calibri"/>
           <w:b/>
           <w:bCs/>
-          <w:noProof/>
           <w:lang w:bidi="he-IL"/>
         </w:rPr>
         <w:t> </w:t>
@@ -8722,7 +8734,6 @@
           <w:rFonts w:ascii="Calibri" w:hAnsi="Calibri"/>
           <w:b/>
           <w:bCs/>
-          <w:noProof/>
           <w:lang w:bidi="he-IL"/>
         </w:rPr>
         <w:t> </w:t>
@@ -8732,7 +8743,6 @@
           <w:rFonts w:ascii="Calibri" w:hAnsi="Calibri"/>
           <w:b/>
           <w:bCs/>
-          <w:noProof/>
           <w:lang w:bidi="he-IL"/>
         </w:rPr>
         <w:t> </w:t>
@@ -8742,7 +8752,6 @@
           <w:rFonts w:ascii="Calibri" w:hAnsi="Calibri"/>
           <w:b/>
           <w:bCs/>
-          <w:noProof/>
           <w:lang w:bidi="he-IL"/>
         </w:rPr>
         <w:t> </w:t>
@@ -8752,7 +8761,6 @@
           <w:rFonts w:ascii="Calibri" w:hAnsi="Calibri"/>
           <w:b/>
           <w:bCs/>
-          <w:noProof/>
           <w:lang w:bidi="he-IL"/>
         </w:rPr>
         <w:t> </w:t>
@@ -8766,7 +8774,7 @@
         </w:rPr>
         <w:fldChar w:fldCharType="end"/>
       </w:r>
-      <w:bookmarkEnd w:id="28"/>
+      <w:bookmarkEnd w:id="27"/>
     </w:p>
     <w:p>
       <w:pPr>
@@ -8947,7 +8955,7 @@
           </w:ffData>
         </w:fldChar>
       </w:r>
-      <w:bookmarkStart w:id="29" w:name="Text25"/>
+      <w:bookmarkStart w:id="28" w:name="Text25"/>
       <w:r>
         <w:rPr>
           <w:rFonts w:ascii="Calibri" w:hAnsi="Calibri"/>
@@ -8983,7 +8991,7 @@
         </w:rPr>
         <w:fldChar w:fldCharType="end"/>
       </w:r>
-      <w:bookmarkEnd w:id="29"/>
+      <w:bookmarkEnd w:id="28"/>
     </w:p>
     <w:p>
       <w:pPr>
@@ -9063,7 +9071,7 @@
           </w:ffData>
         </w:fldChar>
       </w:r>
-      <w:bookmarkStart w:id="30" w:name="Text26"/>
+      <w:bookmarkStart w:id="29" w:name="Text26"/>
       <w:r>
         <w:rPr>
           <w:rFonts w:ascii="Calibri" w:hAnsi="Calibri"/>
@@ -9099,7 +9107,7 @@
         </w:rPr>
         <w:fldChar w:fldCharType="end"/>
       </w:r>
-      <w:bookmarkEnd w:id="30"/>
+      <w:bookmarkEnd w:id="29"/>
     </w:p>
     <w:p>
       <w:pPr>
@@ -9702,16 +9710,8 @@
           <w:sz w:val="24"/>
           <w:szCs w:val="24"/>
         </w:rPr>
-        <w:t xml:space="preserve">Any other nuisance regressors, and whether they were entered as interactions (e.g. </w:t>
-      </w:r>
-      <w:r>
-        <w:rPr>
-          <w:rFonts w:ascii="Calibri" w:hAnsi="Calibri"/>
-          <w:sz w:val="24"/>
-          <w:szCs w:val="24"/>
-        </w:rPr>
         <w:lastRenderedPageBreak/>
-        <w:t>with a task effect in 1st level fMRI, or with group</w:t>
+        <w:t>Any other nuisance regressors, and whether they were entered as interactions (e.g. with a task effect in 1st level fMRI, or with group</w:t>
       </w:r>
       <w:r>
         <w:rPr>
@@ -9809,7 +9809,7 @@
           </w:ffData>
         </w:fldChar>
       </w:r>
-      <w:bookmarkStart w:id="31" w:name="Text27"/>
+      <w:bookmarkStart w:id="30" w:name="Text27"/>
       <w:r>
         <w:rPr>
           <w:rFonts w:ascii="Calibri" w:hAnsi="Calibri"/>
@@ -9845,7 +9845,7 @@
         </w:rPr>
         <w:fldChar w:fldCharType="end"/>
       </w:r>
-      <w:bookmarkEnd w:id="31"/>
+      <w:bookmarkEnd w:id="30"/>
     </w:p>
     <w:p>
       <w:pPr>
@@ -10184,7 +10184,7 @@
           </w:ffData>
         </w:fldChar>
       </w:r>
-      <w:bookmarkStart w:id="32" w:name="Text28"/>
+      <w:bookmarkStart w:id="31" w:name="Text28"/>
       <w:r>
         <w:rPr>
           <w:rFonts w:ascii="Calibri" w:hAnsi="Calibri"/>
@@ -10230,7 +10230,7 @@
         </w:rPr>
         <w:fldChar w:fldCharType="end"/>
       </w:r>
-      <w:bookmarkEnd w:id="32"/>
+      <w:bookmarkEnd w:id="31"/>
     </w:p>
     <w:p>
       <w:pPr>
@@ -10654,7 +10654,7 @@
           </w:ffData>
         </w:fldChar>
       </w:r>
-      <w:bookmarkStart w:id="33" w:name="Text29"/>
+      <w:bookmarkStart w:id="32" w:name="Text29"/>
       <w:r>
         <w:rPr>
           <w:rFonts w:ascii="Calibri" w:hAnsi="Calibri"/>
@@ -10695,7 +10695,7 @@
         </w:rPr>
         <w:fldChar w:fldCharType="end"/>
       </w:r>
-      <w:bookmarkEnd w:id="33"/>
+      <w:bookmarkEnd w:id="32"/>
     </w:p>
     <w:p>
       <w:pPr>
@@ -10848,16 +10848,8 @@
           <w:sz w:val="24"/>
           <w:szCs w:val="24"/>
         </w:rPr>
-        <w:t xml:space="preserve">Autocorrelation model (e.g. global approximate AR(1) in SPM; locally regularized </w:t>
-      </w:r>
-      <w:r>
-        <w:rPr>
-          <w:rFonts w:ascii="Calibri" w:hAnsi="Calibri"/>
-          <w:sz w:val="24"/>
-          <w:szCs w:val="24"/>
-        </w:rPr>
         <w:lastRenderedPageBreak/>
-        <w:t>autocorrelation function in</w:t>
+        <w:t>Autocorrelation model (e.g. global approximate AR(1) in SPM; locally regularized autocorrelation function in</w:t>
       </w:r>
       <w:r>
         <w:rPr>
@@ -11496,7 +11488,7 @@
           </w:ffData>
         </w:fldChar>
       </w:r>
-      <w:bookmarkStart w:id="34" w:name="Text30"/>
+      <w:bookmarkStart w:id="33" w:name="Text30"/>
       <w:r>
         <w:rPr>
           <w:rFonts w:ascii="Calibri" w:hAnsi="Calibri"/>
@@ -11537,7 +11529,7 @@
         </w:rPr>
         <w:fldChar w:fldCharType="end"/>
       </w:r>
-      <w:bookmarkEnd w:id="34"/>
+      <w:bookmarkEnd w:id="33"/>
     </w:p>
     <w:p>
       <w:pPr>
@@ -11914,6 +11906,7 @@
           <w:sz w:val="24"/>
           <w:szCs w:val="24"/>
         </w:rPr>
+        <w:lastRenderedPageBreak/>
         <w:fldChar w:fldCharType="begin">
           <w:ffData>
             <w:name w:val="Text31"/>
@@ -11925,7 +11918,7 @@
           </w:ffData>
         </w:fldChar>
       </w:r>
-      <w:bookmarkStart w:id="35" w:name="Text31"/>
+      <w:bookmarkStart w:id="34" w:name="Text31"/>
       <w:r>
         <w:rPr>
           <w:rFonts w:ascii="Calibri" w:hAnsi="Calibri"/>
@@ -11966,7 +11959,7 @@
         </w:rPr>
         <w:fldChar w:fldCharType="end"/>
       </w:r>
-      <w:bookmarkEnd w:id="35"/>
+      <w:bookmarkEnd w:id="34"/>
     </w:p>
     <w:p>
       <w:pPr>
@@ -12274,7 +12267,7 @@
           </w:ffData>
         </w:fldChar>
       </w:r>
-      <w:bookmarkStart w:id="36" w:name="Text32"/>
+      <w:bookmarkStart w:id="35" w:name="Text32"/>
       <w:r>
         <w:rPr>
           <w:rFonts w:ascii="Calibri" w:hAnsi="Calibri"/>
@@ -12298,6 +12291,8 @@
         </w:rPr>
         <w:fldChar w:fldCharType="separate"/>
       </w:r>
+      <w:bookmarkStart w:id="36" w:name="_GoBack"/>
+      <w:bookmarkEnd w:id="36"/>
       <w:r>
         <w:rPr>
           <w:rFonts w:ascii="Calibri" w:hAnsi="Calibri"/>
@@ -12315,7 +12310,7 @@
         </w:rPr>
         <w:fldChar w:fldCharType="end"/>
       </w:r>
-      <w:bookmarkEnd w:id="36"/>
+      <w:bookmarkEnd w:id="35"/>
     </w:p>
     <w:p>
       <w:pPr>
@@ -13112,6 +13107,7 @@
           <w:sz w:val="24"/>
           <w:szCs w:val="24"/>
         </w:rPr>
+        <w:lastRenderedPageBreak/>
         <w:t>Inference: Multiple testing correction</w:t>
       </w:r>
     </w:p>
@@ -13132,7 +13128,6 @@
           <w:sz w:val="24"/>
           <w:szCs w:val="24"/>
         </w:rPr>
-        <w:lastRenderedPageBreak/>
         <w:t>For mass-univariate, specify the type of correction and how it is obtained, especially if not the typical usage. Usually one of:</w:t>
       </w:r>
     </w:p>

</xml_diff>

<commit_message>
update to narps final form and tweak to perm test for proper F-based cluster mass thresholding
</commit_message>
<xml_diff>
--- a/NARPS_analysis_and_results_report_form.docx
+++ b/NARPS_analysis_and_results_report_form.docx
@@ -1,6 +1,6 @@
 
 <file path=word/document.xml><?xml version="1.0" encoding="utf-8"?>
-<w:document xmlns:wpc="http://schemas.microsoft.com/office/word/2010/wordprocessingCanvas" xmlns:cx="http://schemas.microsoft.com/office/drawing/2014/chartex" xmlns:cx1="http://schemas.microsoft.com/office/drawing/2015/9/8/chartex" xmlns:cx2="http://schemas.microsoft.com/office/drawing/2015/10/21/chartex" xmlns:cx3="http://schemas.microsoft.com/office/drawing/2016/5/9/chartex" xmlns:cx4="http://schemas.microsoft.com/office/drawing/2016/5/10/chartex" xmlns:cx5="http://schemas.microsoft.com/office/drawing/2016/5/11/chartex" xmlns:cx6="http://schemas.microsoft.com/office/drawing/2016/5/12/chartex" xmlns:cx7="http://schemas.microsoft.com/office/drawing/2016/5/13/chartex" xmlns:cx8="http://schemas.microsoft.com/office/drawing/2016/5/14/chartex" xmlns:mc="http://schemas.openxmlformats.org/markup-compatibility/2006" xmlns:aink="http://schemas.microsoft.com/office/drawing/2016/ink" xmlns:am3d="http://schemas.microsoft.com/office/drawing/2017/model3d" xmlns:o="urn:schemas-microsoft-com:office:office" xmlns:r="http://schemas.openxmlformats.org/officeDocument/2006/relationships" xmlns:m="http://schemas.openxmlformats.org/officeDocument/2006/math" xmlns:v="urn:schemas-microsoft-com:vml" xmlns:wp14="http://schemas.microsoft.com/office/word/2010/wordprocessingDrawing" xmlns:wp="http://schemas.openxmlformats.org/drawingml/2006/wordprocessingDrawing" xmlns:w10="urn:schemas-microsoft-com:office:word" xmlns:w="http://schemas.openxmlformats.org/wordprocessingml/2006/main" xmlns:w14="http://schemas.microsoft.com/office/word/2010/wordml" xmlns:w15="http://schemas.microsoft.com/office/word/2012/wordml" xmlns:w16cid="http://schemas.microsoft.com/office/word/2016/wordml/cid" xmlns:w16se="http://schemas.microsoft.com/office/word/2015/wordml/symex" xmlns:wpg="http://schemas.microsoft.com/office/word/2010/wordprocessingGroup" xmlns:wpi="http://schemas.microsoft.com/office/word/2010/wordprocessingInk" xmlns:wne="http://schemas.microsoft.com/office/word/2006/wordml" xmlns:wps="http://schemas.microsoft.com/office/word/2010/wordprocessingShape" mc:Ignorable="w14 w15 w16se w16cid wp14">
+<w:document xmlns:wpc="http://schemas.microsoft.com/office/word/2010/wordprocessingCanvas" xmlns:mo="http://schemas.microsoft.com/office/mac/office/2008/main" xmlns:mc="http://schemas.openxmlformats.org/markup-compatibility/2006" xmlns:mv="urn:schemas-microsoft-com:mac:vml" xmlns:o="urn:schemas-microsoft-com:office:office" xmlns:r="http://schemas.openxmlformats.org/officeDocument/2006/relationships" xmlns:m="http://schemas.openxmlformats.org/officeDocument/2006/math" xmlns:v="urn:schemas-microsoft-com:vml" xmlns:wp14="http://schemas.microsoft.com/office/word/2010/wordprocessingDrawing" xmlns:wp="http://schemas.openxmlformats.org/drawingml/2006/wordprocessingDrawing" xmlns:w10="urn:schemas-microsoft-com:office:word" xmlns:w="http://schemas.openxmlformats.org/wordprocessingml/2006/main" xmlns:w14="http://schemas.microsoft.com/office/word/2010/wordml" xmlns:w15="http://schemas.microsoft.com/office/word/2012/wordml" xmlns:wpg="http://schemas.microsoft.com/office/word/2010/wordprocessingGroup" xmlns:wpi="http://schemas.microsoft.com/office/word/2010/wordprocessingInk" xmlns:wne="http://schemas.microsoft.com/office/word/2006/wordml" xmlns:wps="http://schemas.microsoft.com/office/word/2010/wordprocessingShape" mc:Ignorable="w14 w15 wp14">
   <w:body>
     <w:p>
       <w:pPr>
@@ -3583,10 +3583,9 @@
       <w:r>
         <w:rPr>
           <w:rFonts w:ascii="Calibri" w:hAnsi="Calibri"/>
-          <w:noProof/>
-          <w:lang w:bidi="he-IL"/>
-        </w:rPr>
-        <w:t>7</w:t>
+          <w:lang w:bidi="he-IL"/>
+        </w:rPr>
+        <w:t>102</w:t>
       </w:r>
       <w:r>
         <w:rPr>
@@ -4003,7 +4002,27 @@
           <w:noProof/>
           <w:lang w:bidi="he-IL"/>
         </w:rPr>
-        <w:t>We used fmriprep data.</w:t>
+        <w:t>We used fmriprep data</w:t>
+      </w:r>
+      <w:r>
+        <w:rPr>
+          <w:rFonts w:ascii="Calibri" w:hAnsi="Calibri"/>
+          <w:b/>
+          <w:bCs/>
+          <w:noProof/>
+          <w:lang w:bidi="he-IL"/>
+        </w:rPr>
+        <w:t>, followed by smoothing of each individual's 4D functional volume with a 3mm gaussian kernel</w:t>
+      </w:r>
+      <w:r>
+        <w:rPr>
+          <w:rFonts w:ascii="Calibri" w:hAnsi="Calibri"/>
+          <w:b/>
+          <w:bCs/>
+          <w:noProof/>
+          <w:lang w:bidi="he-IL"/>
+        </w:rPr>
+        <w:t>.</w:t>
       </w:r>
       <w:r>
         <w:rPr>
@@ -4223,7 +4242,7 @@
             <w:checkBox>
               <w:sizeAuto/>
               <w:default w:val="0"/>
-              <w:checked w:val="0"/>
+              <w:checked/>
             </w:checkBox>
           </w:ffData>
         </w:fldChar>
@@ -4318,10 +4337,9 @@
       <w:r>
         <w:rPr>
           <w:rFonts w:ascii="Calibri" w:hAnsi="Calibri"/>
-          <w:noProof/>
-          <w:lang w:bidi="he-IL"/>
-        </w:rPr>
-        <w:t>Version and other details</w:t>
+          <w:lang w:bidi="he-IL"/>
+        </w:rPr>
+        <w:t>5.0</w:t>
       </w:r>
       <w:r>
         <w:rPr>
@@ -5359,7 +5377,6 @@
           <w:b/>
           <w:bCs/>
         </w:rPr>
-        <w:lastRenderedPageBreak/>
         <w:t>Motion correction</w:t>
       </w:r>
     </w:p>
@@ -6467,6 +6484,7 @@
           <w:sz w:val="24"/>
           <w:szCs w:val="24"/>
         </w:rPr>
+        <w:lastRenderedPageBreak/>
         <w:t>Intersubject registration</w:t>
       </w:r>
     </w:p>
@@ -6487,7 +6505,6 @@
           <w:sz w:val="24"/>
           <w:szCs w:val="24"/>
         </w:rPr>
-        <w:lastRenderedPageBreak/>
         <w:t>Report:</w:t>
       </w:r>
     </w:p>
@@ -7340,6 +7357,7 @@
           <w:sz w:val="24"/>
           <w:szCs w:val="24"/>
         </w:rPr>
+        <w:lastRenderedPageBreak/>
         <w:t>Use of physiological noise correction method.</w:t>
       </w:r>
     </w:p>
@@ -7360,7 +7378,6 @@
           <w:sz w:val="24"/>
           <w:szCs w:val="24"/>
         </w:rPr>
-        <w:lastRenderedPageBreak/>
         <w:t>Report:</w:t>
       </w:r>
     </w:p>
@@ -8272,11 +8289,42 @@
       <w:r>
         <w:rPr>
           <w:rFonts w:ascii="Calibri" w:hAnsi="Calibri"/>
-          <w:noProof/>
-          <w:sz w:val="24"/>
-          <w:szCs w:val="24"/>
-        </w:rPr>
-        <w:t>Describe volume censoring here</w:t>
+          <w:sz w:val="24"/>
+          <w:szCs w:val="24"/>
+        </w:rPr>
+        <w:t> </w:t>
+      </w:r>
+      <w:r>
+        <w:rPr>
+          <w:rFonts w:ascii="Calibri" w:hAnsi="Calibri"/>
+          <w:sz w:val="24"/>
+          <w:szCs w:val="24"/>
+        </w:rPr>
+        <w:t> </w:t>
+      </w:r>
+      <w:r>
+        <w:rPr>
+          <w:rFonts w:ascii="Calibri" w:hAnsi="Calibri"/>
+          <w:sz w:val="24"/>
+          <w:szCs w:val="24"/>
+        </w:rPr>
+        <w:t> </w:t>
+      </w:r>
+      <w:r>
+        <w:rPr>
+          <w:rFonts w:ascii="Calibri" w:hAnsi="Calibri"/>
+          <w:sz w:val="24"/>
+          <w:szCs w:val="24"/>
+        </w:rPr>
+        <w:t> </w:t>
+      </w:r>
+      <w:r>
+        <w:rPr>
+          <w:rFonts w:ascii="Calibri" w:hAnsi="Calibri"/>
+          <w:sz w:val="24"/>
+          <w:szCs w:val="24"/>
+        </w:rPr>
+        <w:t> </w:t>
       </w:r>
       <w:r>
         <w:rPr>
@@ -8552,7 +8600,6 @@
           <w:rFonts w:ascii="Calibri" w:hAnsi="Calibri"/>
           <w:lang w:bidi="he-IL"/>
         </w:rPr>
-        <w:lastRenderedPageBreak/>
         <w:fldChar w:fldCharType="begin">
           <w:ffData>
             <w:name w:val="Text23"/>
@@ -8979,10 +9026,23 @@
       <w:r>
         <w:rPr>
           <w:rFonts w:ascii="Calibri" w:hAnsi="Calibri"/>
-          <w:noProof/>
-          <w:lang w:bidi="he-IL"/>
-        </w:rPr>
-        <w:t>Describe dependent variable: Data submitted to statistical modeling</w:t>
+          <w:lang w:bidi="he-IL"/>
+        </w:rPr>
+        <w:t xml:space="preserve">Across the 4 runs, all 260 trials spread over 1812 TRs were modeled for 102 subjects. </w:t>
+      </w:r>
+      <w:r>
+        <w:rPr>
+          <w:rFonts w:ascii="Calibri" w:hAnsi="Calibri"/>
+          <w:lang w:bidi="he-IL"/>
+        </w:rPr>
+        <w:t>We censored volumes based on two criteria: a framewise displacement over 5 mm, and the first 3 volumes of each run after visual inspection of the time series (to remedy early spiking in a considerable number of voxels that was unrelated to experimental manipulations). These individual volumes were censored by regressing them out --through a single predictor with 1 and 0s-- during each subject's GLM computation</w:t>
+      </w:r>
+      <w:r>
+        <w:rPr>
+          <w:rFonts w:ascii="Calibri" w:hAnsi="Calibri"/>
+          <w:lang w:bidi="he-IL"/>
+        </w:rPr>
+        <w:t xml:space="preserve">. </w:t>
       </w:r>
       <w:r>
         <w:rPr>
@@ -9098,7 +9158,7 @@
           <w:noProof/>
           <w:lang w:bidi="he-IL"/>
         </w:rPr>
-        <w:t>Describe dependent variable: Spatial region modeled</w:t>
+        <w:t>Full brain</w:t>
       </w:r>
       <w:r>
         <w:rPr>
@@ -9442,6 +9502,7 @@
           <w:sz w:val="24"/>
           <w:szCs w:val="24"/>
         </w:rPr>
+        <w:lastRenderedPageBreak/>
         <w:t>Canonical plus temporal</w:t>
       </w:r>
       <w:r>
@@ -9710,7 +9771,6 @@
           <w:sz w:val="24"/>
           <w:szCs w:val="24"/>
         </w:rPr>
-        <w:lastRenderedPageBreak/>
         <w:t>Any other nuisance regressors, and whether they were entered as interactions (e.g. with a task effect in 1st level fMRI, or with group</w:t>
       </w:r>
       <w:r>
@@ -10643,6 +10703,7 @@
           <w:sz w:val="24"/>
           <w:szCs w:val="24"/>
         </w:rPr>
+        <w:lastRenderedPageBreak/>
         <w:fldChar w:fldCharType="begin">
           <w:ffData>
             <w:name w:val="Text29"/>
@@ -10681,11 +10742,10 @@
       <w:r>
         <w:rPr>
           <w:rFonts w:ascii="Calibri" w:hAnsi="Calibri"/>
-          <w:noProof/>
-          <w:sz w:val="24"/>
-          <w:szCs w:val="24"/>
-        </w:rPr>
-        <w:t>Describe model type</w:t>
+          <w:sz w:val="24"/>
+          <w:szCs w:val="24"/>
+        </w:rPr>
+        <w:t>Mass Univariate</w:t>
       </w:r>
       <w:r>
         <w:rPr>
@@ -10848,7 +10908,6 @@
           <w:sz w:val="24"/>
           <w:szCs w:val="24"/>
         </w:rPr>
-        <w:lastRenderedPageBreak/>
         <w:t>Autocorrelation model (e.g. global approximate AR(1) in SPM; locally regularized autocorrelation function in</w:t>
       </w:r>
       <w:r>
@@ -11787,6 +11846,7 @@
           <w:sz w:val="24"/>
           <w:szCs w:val="24"/>
         </w:rPr>
+        <w:lastRenderedPageBreak/>
         <w:t xml:space="preserve">All contrasts explored as part of the research should be fully described </w:t>
       </w:r>
       <w:r>
@@ -11906,7 +11966,6 @@
           <w:sz w:val="24"/>
           <w:szCs w:val="24"/>
         </w:rPr>
-        <w:lastRenderedPageBreak/>
         <w:fldChar w:fldCharType="begin">
           <w:ffData>
             <w:name w:val="Text31"/>
@@ -12291,8 +12350,6 @@
         </w:rPr>
         <w:fldChar w:fldCharType="separate"/>
       </w:r>
-      <w:bookmarkStart w:id="36" w:name="_GoBack"/>
-      <w:bookmarkEnd w:id="36"/>
       <w:r>
         <w:rPr>
           <w:rFonts w:ascii="Calibri" w:hAnsi="Calibri"/>
@@ -12864,7 +12921,7 @@
           </w:ffData>
         </w:fldChar>
       </w:r>
-      <w:bookmarkStart w:id="37" w:name="Text33"/>
+      <w:bookmarkStart w:id="36" w:name="Text33"/>
       <w:r>
         <w:rPr>
           <w:rFonts w:ascii="Calibri" w:hAnsi="Calibri"/>
@@ -12905,7 +12962,7 @@
         </w:rPr>
         <w:fldChar w:fldCharType="end"/>
       </w:r>
-      <w:bookmarkEnd w:id="37"/>
+      <w:bookmarkEnd w:id="36"/>
     </w:p>
     <w:p>
       <w:pPr>
@@ -12948,6 +13005,7 @@
           <w:sz w:val="24"/>
           <w:szCs w:val="24"/>
         </w:rPr>
+        <w:lastRenderedPageBreak/>
         <w:t>Inference: P-value computation</w:t>
       </w:r>
     </w:p>
@@ -13023,7 +13081,7 @@
           </w:ffData>
         </w:fldChar>
       </w:r>
-      <w:bookmarkStart w:id="38" w:name="Text34"/>
+      <w:bookmarkStart w:id="37" w:name="Text34"/>
       <w:r>
         <w:rPr>
           <w:rFonts w:ascii="Calibri" w:hAnsi="Calibri"/>
@@ -13064,7 +13122,7 @@
         </w:rPr>
         <w:fldChar w:fldCharType="end"/>
       </w:r>
-      <w:bookmarkEnd w:id="38"/>
+      <w:bookmarkEnd w:id="37"/>
     </w:p>
     <w:p>
       <w:pPr>
@@ -13107,7 +13165,6 @@
           <w:sz w:val="24"/>
           <w:szCs w:val="24"/>
         </w:rPr>
-        <w:lastRenderedPageBreak/>
         <w:t>Inference: Multiple testing correction</w:t>
       </w:r>
     </w:p>
@@ -13639,7 +13696,7 @@
           </w:ffData>
         </w:fldChar>
       </w:r>
-      <w:bookmarkStart w:id="39" w:name="Text35"/>
+      <w:bookmarkStart w:id="38" w:name="Text35"/>
       <w:r>
         <w:rPr>
           <w:rFonts w:ascii="Calibri" w:hAnsi="Calibri"/>
@@ -13680,7 +13737,7 @@
         </w:rPr>
         <w:fldChar w:fldCharType="end"/>
       </w:r>
-      <w:bookmarkEnd w:id="39"/>
+      <w:bookmarkEnd w:id="38"/>
     </w:p>
     <w:p>
       <w:pPr>
@@ -13778,7 +13835,7 @@
           </w:ffData>
         </w:fldChar>
       </w:r>
-      <w:bookmarkStart w:id="40" w:name="Text36"/>
+      <w:bookmarkStart w:id="39" w:name="Text36"/>
       <w:r>
         <w:rPr>
           <w:rFonts w:ascii="Calibri" w:hAnsi="Calibri"/>
@@ -13873,7 +13930,7 @@
         </w:rPr>
         <w:fldChar w:fldCharType="end"/>
       </w:r>
-      <w:bookmarkEnd w:id="40"/>
+      <w:bookmarkEnd w:id="39"/>
     </w:p>
     <w:p>
       <w:pPr>
@@ -14132,7 +14189,7 @@
           </w:ffData>
         </w:fldChar>
       </w:r>
-      <w:bookmarkStart w:id="41" w:name="Text37"/>
+      <w:bookmarkStart w:id="40" w:name="Text37"/>
       <w:r>
         <w:rPr>
           <w:rFonts w:ascii="Calibri" w:hAnsi="Calibri"/>
@@ -14227,7 +14284,7 @@
         </w:rPr>
         <w:fldChar w:fldCharType="end"/>
       </w:r>
-      <w:bookmarkEnd w:id="41"/>
+      <w:bookmarkEnd w:id="40"/>
     </w:p>
     <w:sectPr>
       <w:pgSz w:w="11900" w:h="16840"/>
@@ -14240,8 +14297,8 @@
 </file>
 
 <file path=word/numbering.xml><?xml version="1.0" encoding="utf-8"?>
-<w:numbering xmlns:wpc="http://schemas.microsoft.com/office/word/2010/wordprocessingCanvas" xmlns:cx="http://schemas.microsoft.com/office/drawing/2014/chartex" xmlns:cx1="http://schemas.microsoft.com/office/drawing/2015/9/8/chartex" xmlns:cx2="http://schemas.microsoft.com/office/drawing/2015/10/21/chartex" xmlns:cx3="http://schemas.microsoft.com/office/drawing/2016/5/9/chartex" xmlns:cx4="http://schemas.microsoft.com/office/drawing/2016/5/10/chartex" xmlns:cx5="http://schemas.microsoft.com/office/drawing/2016/5/11/chartex" xmlns:cx6="http://schemas.microsoft.com/office/drawing/2016/5/12/chartex" xmlns:cx7="http://schemas.microsoft.com/office/drawing/2016/5/13/chartex" xmlns:cx8="http://schemas.microsoft.com/office/drawing/2016/5/14/chartex" xmlns:mc="http://schemas.openxmlformats.org/markup-compatibility/2006" xmlns:aink="http://schemas.microsoft.com/office/drawing/2016/ink" xmlns:am3d="http://schemas.microsoft.com/office/drawing/2017/model3d" xmlns:o="urn:schemas-microsoft-com:office:office" xmlns:r="http://schemas.openxmlformats.org/officeDocument/2006/relationships" xmlns:m="http://schemas.openxmlformats.org/officeDocument/2006/math" xmlns:v="urn:schemas-microsoft-com:vml" xmlns:wp14="http://schemas.microsoft.com/office/word/2010/wordprocessingDrawing" xmlns:wp="http://schemas.openxmlformats.org/drawingml/2006/wordprocessingDrawing" xmlns:w10="urn:schemas-microsoft-com:office:word" xmlns:w="http://schemas.openxmlformats.org/wordprocessingml/2006/main" xmlns:w14="http://schemas.microsoft.com/office/word/2010/wordml" xmlns:w15="http://schemas.microsoft.com/office/word/2012/wordml" xmlns:w16cid="http://schemas.microsoft.com/office/word/2016/wordml/cid" xmlns:w16se="http://schemas.microsoft.com/office/word/2015/wordml/symex" xmlns:wpg="http://schemas.microsoft.com/office/word/2010/wordprocessingGroup" xmlns:wpi="http://schemas.microsoft.com/office/word/2010/wordprocessingInk" xmlns:wne="http://schemas.microsoft.com/office/word/2006/wordml" xmlns:wps="http://schemas.microsoft.com/office/word/2010/wordprocessingShape" mc:Ignorable="w14 w15 w16se w16cid wp14">
-  <w:abstractNum w:abstractNumId="0" w15:restartNumberingAfterBreak="0">
+<w:numbering xmlns:wpc="http://schemas.microsoft.com/office/word/2010/wordprocessingCanvas" xmlns:mo="http://schemas.microsoft.com/office/mac/office/2008/main" xmlns:mc="http://schemas.openxmlformats.org/markup-compatibility/2006" xmlns:mv="urn:schemas-microsoft-com:mac:vml" xmlns:o="urn:schemas-microsoft-com:office:office" xmlns:r="http://schemas.openxmlformats.org/officeDocument/2006/relationships" xmlns:m="http://schemas.openxmlformats.org/officeDocument/2006/math" xmlns:v="urn:schemas-microsoft-com:vml" xmlns:wp14="http://schemas.microsoft.com/office/word/2010/wordprocessingDrawing" xmlns:wp="http://schemas.openxmlformats.org/drawingml/2006/wordprocessingDrawing" xmlns:w10="urn:schemas-microsoft-com:office:word" xmlns:w="http://schemas.openxmlformats.org/wordprocessingml/2006/main" xmlns:w14="http://schemas.microsoft.com/office/word/2010/wordml" xmlns:w15="http://schemas.microsoft.com/office/word/2012/wordml" xmlns:wpg="http://schemas.microsoft.com/office/word/2010/wordprocessingGroup" xmlns:wpi="http://schemas.microsoft.com/office/word/2010/wordprocessingInk" xmlns:wne="http://schemas.microsoft.com/office/word/2006/wordml" xmlns:wps="http://schemas.microsoft.com/office/word/2010/wordprocessingShape" mc:Ignorable="w14 w15 wp14">
+  <w:abstractNum w:abstractNumId="0">
     <w:nsid w:val="039642B2"/>
     <w:multiLevelType w:val="hybridMultilevel"/>
     <w:tmpl w:val="D9B4553E"/>
@@ -14358,7 +14415,7 @@
       </w:rPr>
     </w:lvl>
   </w:abstractNum>
-  <w:abstractNum w:abstractNumId="1" w15:restartNumberingAfterBreak="0">
+  <w:abstractNum w:abstractNumId="1">
     <w:nsid w:val="0A4E0674"/>
     <w:multiLevelType w:val="hybridMultilevel"/>
     <w:tmpl w:val="5D5E44B8"/>
@@ -14483,7 +14540,7 @@
       </w:rPr>
     </w:lvl>
   </w:abstractNum>
-  <w:abstractNum w:abstractNumId="2" w15:restartNumberingAfterBreak="0">
+  <w:abstractNum w:abstractNumId="2">
     <w:nsid w:val="0C2E73F3"/>
     <w:multiLevelType w:val="hybridMultilevel"/>
     <w:tmpl w:val="FEF8F886"/>
@@ -14600,7 +14657,7 @@
       </w:rPr>
     </w:lvl>
   </w:abstractNum>
-  <w:abstractNum w:abstractNumId="3" w15:restartNumberingAfterBreak="0">
+  <w:abstractNum w:abstractNumId="3">
     <w:nsid w:val="0F8F1275"/>
     <w:multiLevelType w:val="hybridMultilevel"/>
     <w:tmpl w:val="9D44BCB6"/>
@@ -14717,7 +14774,7 @@
       </w:rPr>
     </w:lvl>
   </w:abstractNum>
-  <w:abstractNum w:abstractNumId="4" w15:restartNumberingAfterBreak="0">
+  <w:abstractNum w:abstractNumId="4">
     <w:nsid w:val="0FA6138D"/>
     <w:multiLevelType w:val="hybridMultilevel"/>
     <w:tmpl w:val="8DC6859A"/>
@@ -14830,7 +14887,7 @@
       </w:rPr>
     </w:lvl>
   </w:abstractNum>
-  <w:abstractNum w:abstractNumId="5" w15:restartNumberingAfterBreak="0">
+  <w:abstractNum w:abstractNumId="5">
     <w:nsid w:val="14140606"/>
     <w:multiLevelType w:val="hybridMultilevel"/>
     <w:tmpl w:val="7088AE38"/>
@@ -14947,7 +15004,7 @@
       </w:rPr>
     </w:lvl>
   </w:abstractNum>
-  <w:abstractNum w:abstractNumId="6" w15:restartNumberingAfterBreak="0">
+  <w:abstractNum w:abstractNumId="6">
     <w:nsid w:val="1A991A70"/>
     <w:multiLevelType w:val="hybridMultilevel"/>
     <w:tmpl w:val="FF84FAB0"/>
@@ -15060,7 +15117,7 @@
       </w:rPr>
     </w:lvl>
   </w:abstractNum>
-  <w:abstractNum w:abstractNumId="7" w15:restartNumberingAfterBreak="0">
+  <w:abstractNum w:abstractNumId="7">
     <w:nsid w:val="1D5F039A"/>
     <w:multiLevelType w:val="hybridMultilevel"/>
     <w:tmpl w:val="B0D8FFC0"/>
@@ -15177,7 +15234,7 @@
       </w:rPr>
     </w:lvl>
   </w:abstractNum>
-  <w:abstractNum w:abstractNumId="8" w15:restartNumberingAfterBreak="0">
+  <w:abstractNum w:abstractNumId="8">
     <w:nsid w:val="235A7222"/>
     <w:multiLevelType w:val="hybridMultilevel"/>
     <w:tmpl w:val="5E568510"/>
@@ -15290,7 +15347,7 @@
       </w:rPr>
     </w:lvl>
   </w:abstractNum>
-  <w:abstractNum w:abstractNumId="9" w15:restartNumberingAfterBreak="0">
+  <w:abstractNum w:abstractNumId="9">
     <w:nsid w:val="242714F7"/>
     <w:multiLevelType w:val="hybridMultilevel"/>
     <w:tmpl w:val="E4E2355C"/>
@@ -15411,7 +15468,7 @@
       </w:rPr>
     </w:lvl>
   </w:abstractNum>
-  <w:abstractNum w:abstractNumId="10" w15:restartNumberingAfterBreak="0">
+  <w:abstractNum w:abstractNumId="10">
     <w:nsid w:val="29D503B2"/>
     <w:multiLevelType w:val="hybridMultilevel"/>
     <w:tmpl w:val="D3D08D1A"/>
@@ -15528,7 +15585,7 @@
       </w:rPr>
     </w:lvl>
   </w:abstractNum>
-  <w:abstractNum w:abstractNumId="11" w15:restartNumberingAfterBreak="0">
+  <w:abstractNum w:abstractNumId="11">
     <w:nsid w:val="2E7F04A6"/>
     <w:multiLevelType w:val="hybridMultilevel"/>
     <w:tmpl w:val="23D612B6"/>
@@ -15645,7 +15702,7 @@
       </w:rPr>
     </w:lvl>
   </w:abstractNum>
-  <w:abstractNum w:abstractNumId="12" w15:restartNumberingAfterBreak="0">
+  <w:abstractNum w:abstractNumId="12">
     <w:nsid w:val="338524FA"/>
     <w:multiLevelType w:val="hybridMultilevel"/>
     <w:tmpl w:val="8E4EAD78"/>
@@ -15762,7 +15819,7 @@
       </w:rPr>
     </w:lvl>
   </w:abstractNum>
-  <w:abstractNum w:abstractNumId="13" w15:restartNumberingAfterBreak="0">
+  <w:abstractNum w:abstractNumId="13">
     <w:nsid w:val="37127F18"/>
     <w:multiLevelType w:val="hybridMultilevel"/>
     <w:tmpl w:val="2228A5C8"/>
@@ -15879,7 +15936,7 @@
       </w:rPr>
     </w:lvl>
   </w:abstractNum>
-  <w:abstractNum w:abstractNumId="14" w15:restartNumberingAfterBreak="0">
+  <w:abstractNum w:abstractNumId="14">
     <w:nsid w:val="3D4F46F5"/>
     <w:multiLevelType w:val="hybridMultilevel"/>
     <w:tmpl w:val="DF94B3AC"/>
@@ -15999,7 +16056,7 @@
       </w:rPr>
     </w:lvl>
   </w:abstractNum>
-  <w:abstractNum w:abstractNumId="15" w15:restartNumberingAfterBreak="0">
+  <w:abstractNum w:abstractNumId="15">
     <w:nsid w:val="3E4D47DA"/>
     <w:multiLevelType w:val="hybridMultilevel"/>
     <w:tmpl w:val="6EE26DDA"/>
@@ -16120,7 +16177,7 @@
       </w:rPr>
     </w:lvl>
   </w:abstractNum>
-  <w:abstractNum w:abstractNumId="16" w15:restartNumberingAfterBreak="0">
+  <w:abstractNum w:abstractNumId="16">
     <w:nsid w:val="45870E95"/>
     <w:multiLevelType w:val="hybridMultilevel"/>
     <w:tmpl w:val="17AA4C36"/>
@@ -16237,7 +16294,7 @@
       </w:rPr>
     </w:lvl>
   </w:abstractNum>
-  <w:abstractNum w:abstractNumId="17" w15:restartNumberingAfterBreak="0">
+  <w:abstractNum w:abstractNumId="17">
     <w:nsid w:val="47DD4030"/>
     <w:multiLevelType w:val="hybridMultilevel"/>
     <w:tmpl w:val="5A1AEFE0"/>
@@ -16354,7 +16411,7 @@
       </w:rPr>
     </w:lvl>
   </w:abstractNum>
-  <w:abstractNum w:abstractNumId="18" w15:restartNumberingAfterBreak="0">
+  <w:abstractNum w:abstractNumId="18">
     <w:nsid w:val="4EA01AE9"/>
     <w:multiLevelType w:val="hybridMultilevel"/>
     <w:tmpl w:val="0124FC12"/>
@@ -16471,7 +16528,7 @@
       </w:rPr>
     </w:lvl>
   </w:abstractNum>
-  <w:abstractNum w:abstractNumId="19" w15:restartNumberingAfterBreak="0">
+  <w:abstractNum w:abstractNumId="19">
     <w:nsid w:val="5C272012"/>
     <w:multiLevelType w:val="hybridMultilevel"/>
     <w:tmpl w:val="2FC4C3FA"/>
@@ -16588,7 +16645,7 @@
       </w:rPr>
     </w:lvl>
   </w:abstractNum>
-  <w:abstractNum w:abstractNumId="20" w15:restartNumberingAfterBreak="0">
+  <w:abstractNum w:abstractNumId="20">
     <w:nsid w:val="5CAB6152"/>
     <w:multiLevelType w:val="hybridMultilevel"/>
     <w:tmpl w:val="C6D0D5A6"/>
@@ -16705,7 +16762,7 @@
       </w:rPr>
     </w:lvl>
   </w:abstractNum>
-  <w:abstractNum w:abstractNumId="21" w15:restartNumberingAfterBreak="0">
+  <w:abstractNum w:abstractNumId="21">
     <w:nsid w:val="5FE108BA"/>
     <w:multiLevelType w:val="hybridMultilevel"/>
     <w:tmpl w:val="09DE0034"/>
@@ -16818,7 +16875,7 @@
       </w:rPr>
     </w:lvl>
   </w:abstractNum>
-  <w:abstractNum w:abstractNumId="22" w15:restartNumberingAfterBreak="0">
+  <w:abstractNum w:abstractNumId="22">
     <w:nsid w:val="611C2E2F"/>
     <w:multiLevelType w:val="hybridMultilevel"/>
     <w:tmpl w:val="E79A7AD6"/>
@@ -16935,7 +16992,7 @@
       </w:rPr>
     </w:lvl>
   </w:abstractNum>
-  <w:abstractNum w:abstractNumId="23" w15:restartNumberingAfterBreak="0">
+  <w:abstractNum w:abstractNumId="23">
     <w:nsid w:val="61A83D4C"/>
     <w:multiLevelType w:val="hybridMultilevel"/>
     <w:tmpl w:val="9E62AE54"/>
@@ -17048,7 +17105,7 @@
       </w:rPr>
     </w:lvl>
   </w:abstractNum>
-  <w:abstractNum w:abstractNumId="24" w15:restartNumberingAfterBreak="0">
+  <w:abstractNum w:abstractNumId="24">
     <w:nsid w:val="63B27F07"/>
     <w:multiLevelType w:val="multilevel"/>
     <w:tmpl w:val="B5DEB8CA"/>
@@ -17161,7 +17218,7 @@
       </w:pPr>
     </w:lvl>
   </w:abstractNum>
-  <w:abstractNum w:abstractNumId="25" w15:restartNumberingAfterBreak="0">
+  <w:abstractNum w:abstractNumId="25">
     <w:nsid w:val="65582001"/>
     <w:multiLevelType w:val="hybridMultilevel"/>
     <w:tmpl w:val="0DD04EFE"/>
@@ -17278,7 +17335,7 @@
       </w:rPr>
     </w:lvl>
   </w:abstractNum>
-  <w:abstractNum w:abstractNumId="26" w15:restartNumberingAfterBreak="0">
+  <w:abstractNum w:abstractNumId="26">
     <w:nsid w:val="67D35473"/>
     <w:multiLevelType w:val="hybridMultilevel"/>
     <w:tmpl w:val="F66878EC"/>
@@ -17395,7 +17452,7 @@
       </w:rPr>
     </w:lvl>
   </w:abstractNum>
-  <w:abstractNum w:abstractNumId="27" w15:restartNumberingAfterBreak="0">
+  <w:abstractNum w:abstractNumId="27">
     <w:nsid w:val="6C932434"/>
     <w:multiLevelType w:val="hybridMultilevel"/>
     <w:tmpl w:val="4F12E3B4"/>
@@ -17512,7 +17569,7 @@
       </w:rPr>
     </w:lvl>
   </w:abstractNum>
-  <w:abstractNum w:abstractNumId="28" w15:restartNumberingAfterBreak="0">
+  <w:abstractNum w:abstractNumId="28">
     <w:nsid w:val="708162B4"/>
     <w:multiLevelType w:val="hybridMultilevel"/>
     <w:tmpl w:val="09E4CE68"/>
@@ -17633,7 +17690,7 @@
       </w:rPr>
     </w:lvl>
   </w:abstractNum>
-  <w:abstractNum w:abstractNumId="29" w15:restartNumberingAfterBreak="0">
+  <w:abstractNum w:abstractNumId="29">
     <w:nsid w:val="79A20457"/>
     <w:multiLevelType w:val="hybridMultilevel"/>
     <w:tmpl w:val="341454B2"/>
@@ -17750,7 +17807,7 @@
       </w:rPr>
     </w:lvl>
   </w:abstractNum>
-  <w:abstractNum w:abstractNumId="30" w15:restartNumberingAfterBreak="0">
+  <w:abstractNum w:abstractNumId="30">
     <w:nsid w:val="79AC20A8"/>
     <w:multiLevelType w:val="hybridMultilevel"/>
     <w:tmpl w:val="1FD6D286"/>
@@ -17867,7 +17924,7 @@
       </w:rPr>
     </w:lvl>
   </w:abstractNum>
-  <w:abstractNum w:abstractNumId="31" w15:restartNumberingAfterBreak="0">
+  <w:abstractNum w:abstractNumId="31">
     <w:nsid w:val="7BDC08E3"/>
     <w:multiLevelType w:val="hybridMultilevel"/>
     <w:tmpl w:val="60C4C646"/>
@@ -17980,7 +18037,7 @@
       </w:rPr>
     </w:lvl>
   </w:abstractNum>
-  <w:abstractNum w:abstractNumId="32" w15:restartNumberingAfterBreak="0">
+  <w:abstractNum w:abstractNumId="32">
     <w:nsid w:val="7D0C1AB8"/>
     <w:multiLevelType w:val="hybridMultilevel"/>
     <w:tmpl w:val="8BEA2934"/>
@@ -18200,7 +18257,7 @@
 </file>
 
 <file path=word/styles.xml><?xml version="1.0" encoding="utf-8"?>
-<w:styles xmlns:mc="http://schemas.openxmlformats.org/markup-compatibility/2006" xmlns:r="http://schemas.openxmlformats.org/officeDocument/2006/relationships" xmlns:w="http://schemas.openxmlformats.org/wordprocessingml/2006/main" xmlns:w14="http://schemas.microsoft.com/office/word/2010/wordml" xmlns:w15="http://schemas.microsoft.com/office/word/2012/wordml" xmlns:w16cid="http://schemas.microsoft.com/office/word/2016/wordml/cid" xmlns:w16se="http://schemas.microsoft.com/office/word/2015/wordml/symex" mc:Ignorable="w14 w15 w16se w16cid">
+<w:styles xmlns:mc="http://schemas.openxmlformats.org/markup-compatibility/2006" xmlns:r="http://schemas.openxmlformats.org/officeDocument/2006/relationships" xmlns:w="http://schemas.openxmlformats.org/wordprocessingml/2006/main" xmlns:w14="http://schemas.microsoft.com/office/word/2010/wordml" xmlns:w15="http://schemas.microsoft.com/office/word/2012/wordml" mc:Ignorable="w14 w15">
   <w:docDefaults>
     <w:rPrDefault>
       <w:rPr>
@@ -18212,7 +18269,7 @@
     </w:rPrDefault>
     <w:pPrDefault/>
   </w:docDefaults>
-  <w:latentStyles w:defLockedState="0" w:defUIPriority="99" w:defSemiHidden="0" w:defUnhideWhenUsed="0" w:defQFormat="0" w:count="375">
+  <w:latentStyles w:defLockedState="0" w:defUIPriority="99" w:defSemiHidden="0" w:defUnhideWhenUsed="0" w:defQFormat="0" w:count="380">
     <w:lsdException w:name="Normal" w:uiPriority="0" w:qFormat="1"/>
     <w:lsdException w:name="heading 1" w:uiPriority="9" w:qFormat="1"/>
     <w:lsdException w:name="heading 2" w:semiHidden="1" w:uiPriority="9" w:unhideWhenUsed="1" w:qFormat="1"/>
@@ -18584,10 +18641,6 @@
     <w:lsdException w:name="List Table 5 Dark Accent 6" w:uiPriority="50"/>
     <w:lsdException w:name="List Table 6 Colorful Accent 6" w:uiPriority="51"/>
     <w:lsdException w:name="List Table 7 Colorful Accent 6" w:uiPriority="52"/>
-    <w:lsdException w:name="Mention" w:semiHidden="1" w:unhideWhenUsed="1"/>
-    <w:lsdException w:name="Smart Hyperlink" w:semiHidden="1" w:unhideWhenUsed="1"/>
-    <w:lsdException w:name="Hashtag" w:semiHidden="1" w:unhideWhenUsed="1"/>
-    <w:lsdException w:name="Unresolved Mention" w:semiHidden="1" w:unhideWhenUsed="1"/>
   </w:latentStyles>
   <w:style w:type="paragraph" w:default="1" w:styleId="Normal">
     <w:name w:val="Normal"/>
@@ -18637,6 +18690,7 @@
     <w:uiPriority w:val="39"/>
     <w:rsid w:val="00881512"/>
     <w:tblPr>
+      <w:tblInd w:w="0" w:type="dxa"/>
       <w:tblBorders>
         <w:top w:val="single" w:sz="4" w:space="0" w:color="auto"/>
         <w:left w:val="single" w:sz="4" w:space="0" w:color="auto"/>
@@ -18645,6 +18699,12 @@
         <w:insideH w:val="single" w:sz="4" w:space="0" w:color="auto"/>
         <w:insideV w:val="single" w:sz="4" w:space="0" w:color="auto"/>
       </w:tblBorders>
+      <w:tblCellMar>
+        <w:top w:w="0" w:type="dxa"/>
+        <w:left w:w="108" w:type="dxa"/>
+        <w:bottom w:w="0" w:type="dxa"/>
+        <w:right w:w="108" w:type="dxa"/>
+      </w:tblCellMar>
     </w:tblPr>
   </w:style>
   <w:style w:type="paragraph" w:styleId="NormalWeb">

</xml_diff>

<commit_message>
updated the form with more details on masks and permutations
</commit_message>
<xml_diff>
--- a/NARPS_analysis_and_results_report_form.docx
+++ b/NARPS_analysis_and_results_report_form.docx
@@ -2572,7 +2572,6 @@
             </w:r>
           </w:p>
         </w:tc>
-        <w:bookmarkStart w:id="3" w:name="_GoBack"/>
         <w:tc>
           <w:tcPr>
             <w:tcW w:w="1559" w:type="dxa"/>
@@ -2643,7 +2642,6 @@
               </w:rPr>
               <w:fldChar w:fldCharType="end"/>
             </w:r>
-            <w:bookmarkEnd w:id="3"/>
           </w:p>
         </w:tc>
         <w:tc>
@@ -3085,7 +3083,7 @@
           </w:ffData>
         </w:fldChar>
       </w:r>
-      <w:bookmarkStart w:id="4" w:name="Text6"/>
+      <w:bookmarkStart w:id="3" w:name="Text6"/>
       <w:r>
         <w:rPr>
           <w:rFonts w:ascii="Calibri" w:hAnsi="Calibri"/>
@@ -3120,23 +3118,21 @@
           <w:rFonts w:ascii="Calibri" w:hAnsi="Calibri"/>
           <w:lang w:bidi="he-IL"/>
         </w:rPr>
-        <w:t xml:space="preserve">The positive parametric effect of gains on </w:t>
-      </w:r>
-      <w:proofErr w:type="spellStart"/>
-      <w:r>
-        <w:rPr>
-          <w:rFonts w:ascii="Calibri" w:hAnsi="Calibri"/>
-          <w:lang w:bidi="he-IL"/>
-        </w:rPr>
-        <w:t>vmPFC</w:t>
-      </w:r>
-      <w:proofErr w:type="spellEnd"/>
-      <w:r>
-        <w:rPr>
-          <w:rFonts w:ascii="Calibri" w:hAnsi="Calibri"/>
-          <w:lang w:bidi="he-IL"/>
-        </w:rPr>
-        <w:t xml:space="preserve"> was observed before cluster mass correction.</w:t>
+        <w:t>The positive parametric effect of gains on vmPFC was observed before cluster mass correction</w:t>
+      </w:r>
+      <w:r>
+        <w:rPr>
+          <w:rFonts w:ascii="Calibri" w:hAnsi="Calibri"/>
+          <w:lang w:bidi="he-IL"/>
+        </w:rPr>
+        <w:t xml:space="preserve"> in the EI group. The same was true for the ER group, but in ventral striatum</w:t>
+      </w:r>
+      <w:r>
+        <w:rPr>
+          <w:rFonts w:ascii="Calibri" w:hAnsi="Calibri"/>
+          <w:lang w:bidi="he-IL"/>
+        </w:rPr>
+        <w:t>.</w:t>
       </w:r>
       <w:r>
         <w:rPr>
@@ -3145,7 +3141,7 @@
         </w:rPr>
         <w:fldChar w:fldCharType="end"/>
       </w:r>
-      <w:bookmarkEnd w:id="4"/>
+      <w:bookmarkEnd w:id="3"/>
     </w:p>
     <w:p>
       <w:pPr>
@@ -3293,7 +3289,7 @@
           </w:ffData>
         </w:fldChar>
       </w:r>
-      <w:bookmarkStart w:id="5" w:name="Dropdown3"/>
+      <w:bookmarkStart w:id="4" w:name="Dropdown3"/>
       <w:r>
         <w:rPr>
           <w:rFonts w:ascii="Calibri" w:hAnsi="Calibri"/>
@@ -3321,7 +3317,7 @@
         </w:rPr>
         <w:fldChar w:fldCharType="end"/>
       </w:r>
-      <w:bookmarkEnd w:id="5"/>
+      <w:bookmarkEnd w:id="4"/>
     </w:p>
     <w:p>
       <w:pPr>
@@ -3412,7 +3408,7 @@
           </w:ffData>
         </w:fldChar>
       </w:r>
-      <w:bookmarkStart w:id="6" w:name="Text3"/>
+      <w:bookmarkStart w:id="5" w:name="Text3"/>
       <w:r>
         <w:rPr>
           <w:rFonts w:ascii="Calibri" w:hAnsi="Calibri"/>
@@ -3440,7 +3436,7 @@
         </w:rPr>
         <w:fldChar w:fldCharType="end"/>
       </w:r>
-      <w:bookmarkEnd w:id="6"/>
+      <w:bookmarkEnd w:id="5"/>
     </w:p>
     <w:p>
       <w:pPr>
@@ -3497,7 +3493,7 @@
           </w:ffData>
         </w:fldChar>
       </w:r>
-      <w:bookmarkStart w:id="7" w:name="Text7"/>
+      <w:bookmarkStart w:id="6" w:name="Text7"/>
       <w:r>
         <w:rPr>
           <w:rFonts w:ascii="Calibri" w:hAnsi="Calibri"/>
@@ -3533,7 +3529,7 @@
         </w:rPr>
         <w:fldChar w:fldCharType="end"/>
       </w:r>
-      <w:bookmarkEnd w:id="7"/>
+      <w:bookmarkEnd w:id="6"/>
     </w:p>
     <w:p>
       <w:pPr>
@@ -3603,7 +3599,7 @@
           </w:ffData>
         </w:fldChar>
       </w:r>
-      <w:bookmarkStart w:id="8" w:name="Text4"/>
+      <w:bookmarkStart w:id="7" w:name="Text4"/>
       <w:r>
         <w:rPr>
           <w:rFonts w:ascii="Calibri" w:hAnsi="Calibri"/>
@@ -3638,7 +3634,7 @@
         </w:rPr>
         <w:fldChar w:fldCharType="end"/>
       </w:r>
-      <w:bookmarkEnd w:id="8"/>
+      <w:bookmarkEnd w:id="7"/>
     </w:p>
     <w:p>
       <w:pPr>
@@ -3681,7 +3677,7 @@
           </w:ffData>
         </w:fldChar>
       </w:r>
-      <w:bookmarkStart w:id="9" w:name="Text5"/>
+      <w:bookmarkStart w:id="8" w:name="Text5"/>
       <w:r>
         <w:rPr>
           <w:rFonts w:ascii="Calibri" w:hAnsi="Calibri"/>
@@ -3752,7 +3748,7 @@
         </w:rPr>
         <w:fldChar w:fldCharType="end"/>
       </w:r>
-      <w:bookmarkEnd w:id="9"/>
+      <w:bookmarkEnd w:id="8"/>
     </w:p>
     <w:p>
       <w:pPr>
@@ -3900,7 +3896,7 @@
           </w:ffData>
         </w:fldChar>
       </w:r>
-      <w:bookmarkStart w:id="10" w:name="Dropdown2"/>
+      <w:bookmarkStart w:id="9" w:name="Dropdown2"/>
       <w:r>
         <w:rPr>
           <w:rFonts w:ascii="Calibri" w:hAnsi="Calibri"/>
@@ -3936,7 +3932,7 @@
         </w:rPr>
         <w:fldChar w:fldCharType="end"/>
       </w:r>
-      <w:bookmarkEnd w:id="10"/>
+      <w:bookmarkEnd w:id="9"/>
     </w:p>
     <w:p>
       <w:pPr>
@@ -4011,7 +4007,7 @@
           </w:ffData>
         </w:fldChar>
       </w:r>
-      <w:bookmarkStart w:id="11" w:name="Text8"/>
+      <w:bookmarkStart w:id="10" w:name="Text8"/>
       <w:r>
         <w:rPr>
           <w:rFonts w:ascii="Calibri" w:hAnsi="Calibri"/>
@@ -4077,7 +4073,7 @@
         </w:rPr>
         <w:fldChar w:fldCharType="end"/>
       </w:r>
-      <w:bookmarkEnd w:id="11"/>
+      <w:bookmarkEnd w:id="10"/>
     </w:p>
     <w:p>
       <w:pPr>
@@ -4154,7 +4150,7 @@
           </w:ffData>
         </w:fldChar>
       </w:r>
-      <w:bookmarkStart w:id="12" w:name="Check5"/>
+      <w:bookmarkStart w:id="11" w:name="Check5"/>
       <w:r>
         <w:rPr>
           <w:rFonts w:ascii="Calibri" w:hAnsi="Calibri"/>
@@ -4190,7 +4186,7 @@
         </w:rPr>
         <w:fldChar w:fldCharType="end"/>
       </w:r>
-      <w:bookmarkEnd w:id="12"/>
+      <w:bookmarkEnd w:id="11"/>
       <w:r>
         <w:rPr>
           <w:rFonts w:ascii="Calibri" w:hAnsi="Calibri"/>
@@ -4223,7 +4219,7 @@
           </w:ffData>
         </w:fldChar>
       </w:r>
-      <w:bookmarkStart w:id="13" w:name="Text10"/>
+      <w:bookmarkStart w:id="12" w:name="Text10"/>
       <w:r>
         <w:rPr>
           <w:rFonts w:ascii="Calibri" w:hAnsi="Calibri"/>
@@ -4259,7 +4255,7 @@
         </w:rPr>
         <w:fldChar w:fldCharType="end"/>
       </w:r>
-      <w:bookmarkEnd w:id="13"/>
+      <w:bookmarkEnd w:id="12"/>
     </w:p>
     <w:p>
       <w:pPr>
@@ -4758,7 +4754,7 @@
           </w:ffData>
         </w:fldChar>
       </w:r>
-      <w:bookmarkStart w:id="14" w:name="Text9"/>
+      <w:bookmarkStart w:id="13" w:name="Text9"/>
       <w:r>
         <w:rPr>
           <w:rFonts w:ascii="Calibri" w:hAnsi="Calibri"/>
@@ -4794,7 +4790,7 @@
         </w:rPr>
         <w:fldChar w:fldCharType="end"/>
       </w:r>
-      <w:bookmarkEnd w:id="14"/>
+      <w:bookmarkEnd w:id="13"/>
     </w:p>
     <w:p>
       <w:pPr>
@@ -4991,7 +4987,7 @@
           </w:ffData>
         </w:fldChar>
       </w:r>
-      <w:bookmarkStart w:id="15" w:name="Text11"/>
+      <w:bookmarkStart w:id="14" w:name="Text11"/>
       <w:r>
         <w:rPr>
           <w:rFonts w:ascii="Calibri" w:hAnsi="Calibri"/>
@@ -5022,7 +5018,7 @@
         </w:rPr>
         <w:fldChar w:fldCharType="end"/>
       </w:r>
-      <w:bookmarkEnd w:id="15"/>
+      <w:bookmarkEnd w:id="14"/>
     </w:p>
     <w:p>
       <w:pPr>
@@ -5101,7 +5097,7 @@
           </w:ffData>
         </w:fldChar>
       </w:r>
-      <w:bookmarkStart w:id="16" w:name="Text12"/>
+      <w:bookmarkStart w:id="15" w:name="Text12"/>
       <w:r>
         <w:rPr>
           <w:rFonts w:ascii="Calibri" w:hAnsi="Calibri"/>
@@ -5137,7 +5133,7 @@
         </w:rPr>
         <w:fldChar w:fldCharType="end"/>
       </w:r>
-      <w:bookmarkEnd w:id="16"/>
+      <w:bookmarkEnd w:id="15"/>
     </w:p>
     <w:p>
       <w:pPr>
@@ -5373,7 +5369,7 @@
           </w:ffData>
         </w:fldChar>
       </w:r>
-      <w:bookmarkStart w:id="17" w:name="Text13"/>
+      <w:bookmarkStart w:id="16" w:name="Text13"/>
       <w:r>
         <w:rPr>
           <w:rFonts w:ascii="Calibri" w:hAnsi="Calibri"/>
@@ -5404,7 +5400,7 @@
         </w:rPr>
         <w:fldChar w:fldCharType="end"/>
       </w:r>
-      <w:bookmarkEnd w:id="17"/>
+      <w:bookmarkEnd w:id="16"/>
     </w:p>
     <w:p>
       <w:pPr>
@@ -5863,7 +5859,7 @@
           </w:ffData>
         </w:fldChar>
       </w:r>
-      <w:bookmarkStart w:id="18" w:name="Text14"/>
+      <w:bookmarkStart w:id="17" w:name="Text14"/>
       <w:r>
         <w:rPr>
           <w:rFonts w:ascii="Calibri" w:hAnsi="Calibri"/>
@@ -5894,7 +5890,7 @@
         </w:rPr>
         <w:fldChar w:fldCharType="end"/>
       </w:r>
-      <w:bookmarkEnd w:id="18"/>
+      <w:bookmarkEnd w:id="17"/>
     </w:p>
     <w:p>
       <w:pPr>
@@ -5972,7 +5968,7 @@
           </w:ffData>
         </w:fldChar>
       </w:r>
-      <w:bookmarkStart w:id="19" w:name="Text15"/>
+      <w:bookmarkStart w:id="18" w:name="Text15"/>
       <w:r>
         <w:rPr>
           <w:rFonts w:ascii="Calibri" w:hAnsi="Calibri"/>
@@ -6003,7 +5999,7 @@
         </w:rPr>
         <w:fldChar w:fldCharType="end"/>
       </w:r>
-      <w:bookmarkEnd w:id="19"/>
+      <w:bookmarkEnd w:id="18"/>
     </w:p>
     <w:p>
       <w:pPr>
@@ -6312,7 +6308,7 @@
           </w:ffData>
         </w:fldChar>
       </w:r>
-      <w:bookmarkStart w:id="20" w:name="Text16"/>
+      <w:bookmarkStart w:id="19" w:name="Text16"/>
       <w:r>
         <w:rPr>
           <w:rFonts w:ascii="Calibri" w:hAnsi="Calibri"/>
@@ -6353,7 +6349,7 @@
         </w:rPr>
         <w:fldChar w:fldCharType="end"/>
       </w:r>
-      <w:bookmarkEnd w:id="20"/>
+      <w:bookmarkEnd w:id="19"/>
     </w:p>
     <w:p>
       <w:pPr>
@@ -6470,7 +6466,7 @@
           </w:ffData>
         </w:fldChar>
       </w:r>
-      <w:bookmarkStart w:id="21" w:name="Text17"/>
+      <w:bookmarkStart w:id="20" w:name="Text17"/>
       <w:r>
         <w:rPr>
           <w:rFonts w:ascii="Calibri" w:hAnsi="Calibri"/>
@@ -6511,7 +6507,7 @@
         </w:rPr>
         <w:fldChar w:fldCharType="end"/>
       </w:r>
-      <w:bookmarkEnd w:id="21"/>
+      <w:bookmarkEnd w:id="20"/>
     </w:p>
     <w:p>
       <w:pPr>
@@ -7037,7 +7033,7 @@
           </w:ffData>
         </w:fldChar>
       </w:r>
-      <w:bookmarkStart w:id="22" w:name="Text18"/>
+      <w:bookmarkStart w:id="21" w:name="Text18"/>
       <w:r>
         <w:rPr>
           <w:rFonts w:ascii="Calibri" w:hAnsi="Calibri"/>
@@ -7078,7 +7074,7 @@
         </w:rPr>
         <w:fldChar w:fldCharType="end"/>
       </w:r>
-      <w:bookmarkEnd w:id="22"/>
+      <w:bookmarkEnd w:id="21"/>
     </w:p>
     <w:p>
       <w:pPr>
@@ -7198,7 +7194,7 @@
           </w:ffData>
         </w:fldChar>
       </w:r>
-      <w:bookmarkStart w:id="23" w:name="Text19"/>
+      <w:bookmarkStart w:id="22" w:name="Text19"/>
       <w:r>
         <w:rPr>
           <w:rFonts w:ascii="Calibri" w:hAnsi="Calibri"/>
@@ -7239,7 +7235,7 @@
         </w:rPr>
         <w:fldChar w:fldCharType="end"/>
       </w:r>
-      <w:bookmarkEnd w:id="23"/>
+      <w:bookmarkEnd w:id="22"/>
     </w:p>
     <w:p>
       <w:pPr>
@@ -7357,7 +7353,7 @@
           </w:ffData>
         </w:fldChar>
       </w:r>
-      <w:bookmarkStart w:id="24" w:name="Text20"/>
+      <w:bookmarkStart w:id="23" w:name="Text20"/>
       <w:r>
         <w:rPr>
           <w:rFonts w:ascii="Calibri" w:hAnsi="Calibri"/>
@@ -7398,7 +7394,7 @@
         </w:rPr>
         <w:fldChar w:fldCharType="end"/>
       </w:r>
-      <w:bookmarkEnd w:id="24"/>
+      <w:bookmarkEnd w:id="23"/>
     </w:p>
     <w:p>
       <w:pPr>
@@ -8033,7 +8029,7 @@
           </w:ffData>
         </w:fldChar>
       </w:r>
-      <w:bookmarkStart w:id="25" w:name="Text21"/>
+      <w:bookmarkStart w:id="24" w:name="Text21"/>
       <w:r>
         <w:rPr>
           <w:rFonts w:ascii="Calibri" w:hAnsi="Calibri"/>
@@ -8074,7 +8070,7 @@
         </w:rPr>
         <w:fldChar w:fldCharType="end"/>
       </w:r>
-      <w:bookmarkEnd w:id="25"/>
+      <w:bookmarkEnd w:id="24"/>
     </w:p>
     <w:p>
       <w:pPr>
@@ -8368,7 +8364,7 @@
           </w:ffData>
         </w:fldChar>
       </w:r>
-      <w:bookmarkStart w:id="26" w:name="Text22"/>
+      <w:bookmarkStart w:id="25" w:name="Text22"/>
       <w:r>
         <w:rPr>
           <w:rFonts w:ascii="Calibri" w:hAnsi="Calibri"/>
@@ -8440,7 +8436,7 @@
         </w:rPr>
         <w:fldChar w:fldCharType="end"/>
       </w:r>
-      <w:bookmarkEnd w:id="26"/>
+      <w:bookmarkEnd w:id="25"/>
     </w:p>
     <w:p>
       <w:pPr>
@@ -8717,7 +8713,7 @@
           </w:ffData>
         </w:fldChar>
       </w:r>
-      <w:bookmarkStart w:id="27" w:name="Text23"/>
+      <w:bookmarkStart w:id="26" w:name="Text23"/>
       <w:r>
         <w:rPr>
           <w:rFonts w:ascii="Calibri" w:hAnsi="Calibri"/>
@@ -8776,7 +8772,7 @@
         </w:rPr>
         <w:fldChar w:fldCharType="end"/>
       </w:r>
-      <w:bookmarkEnd w:id="27"/>
+      <w:bookmarkEnd w:id="26"/>
     </w:p>
     <w:p>
       <w:pPr>
@@ -8846,7 +8842,7 @@
           </w:ffData>
         </w:fldChar>
       </w:r>
-      <w:bookmarkStart w:id="28" w:name="Text24"/>
+      <w:bookmarkStart w:id="27" w:name="Text24"/>
       <w:r>
         <w:rPr>
           <w:rFonts w:ascii="Calibri" w:hAnsi="Calibri"/>
@@ -8927,7 +8923,7 @@
         </w:rPr>
         <w:fldChar w:fldCharType="end"/>
       </w:r>
-      <w:bookmarkEnd w:id="28"/>
+      <w:bookmarkEnd w:id="27"/>
     </w:p>
     <w:p>
       <w:pPr>
@@ -9108,7 +9104,7 @@
           </w:ffData>
         </w:fldChar>
       </w:r>
-      <w:bookmarkStart w:id="29" w:name="Text25"/>
+      <w:bookmarkStart w:id="28" w:name="Text25"/>
       <w:r>
         <w:rPr>
           <w:rFonts w:ascii="Calibri" w:hAnsi="Calibri"/>
@@ -9297,7 +9293,7 @@
         </w:rPr>
         <w:fldChar w:fldCharType="end"/>
       </w:r>
-      <w:bookmarkEnd w:id="29"/>
+      <w:bookmarkEnd w:id="28"/>
     </w:p>
     <w:p>
       <w:pPr>
@@ -9377,7 +9373,7 @@
           </w:ffData>
         </w:fldChar>
       </w:r>
-      <w:bookmarkStart w:id="30" w:name="Text26"/>
+      <w:bookmarkStart w:id="29" w:name="Text26"/>
       <w:r>
         <w:rPr>
           <w:rFonts w:ascii="Calibri" w:hAnsi="Calibri"/>
@@ -9413,7 +9409,7 @@
         </w:rPr>
         <w:fldChar w:fldCharType="end"/>
       </w:r>
-      <w:bookmarkEnd w:id="30"/>
+      <w:bookmarkEnd w:id="29"/>
     </w:p>
     <w:p>
       <w:pPr>
@@ -10115,7 +10111,7 @@
           </w:ffData>
         </w:fldChar>
       </w:r>
-      <w:bookmarkStart w:id="31" w:name="Text27"/>
+      <w:bookmarkStart w:id="30" w:name="Text27"/>
       <w:r>
         <w:rPr>
           <w:rFonts w:ascii="Calibri" w:hAnsi="Calibri"/>
@@ -10467,7 +10463,7 @@
         </w:rPr>
         <w:fldChar w:fldCharType="end"/>
       </w:r>
-      <w:bookmarkEnd w:id="31"/>
+      <w:bookmarkEnd w:id="30"/>
     </w:p>
     <w:p>
       <w:pPr>
@@ -10806,7 +10802,7 @@
           </w:ffData>
         </w:fldChar>
       </w:r>
-      <w:bookmarkStart w:id="32" w:name="Text28"/>
+      <w:bookmarkStart w:id="31" w:name="Text28"/>
       <w:r>
         <w:rPr>
           <w:rFonts w:ascii="Calibri" w:hAnsi="Calibri"/>
@@ -10930,7 +10926,25 @@
           <w:bCs/>
           <w:lang w:bidi="he-IL"/>
         </w:rPr>
-        <w:t>. We used an additional 5mm variance smoothing for the t-statistics. We computed one sample one-sided t-stats for each contrast (positive and negative). We applied cluster-mass thresholding at t=3.2 (based on the smaller group size of 48</w:t>
+        <w:t>. We used an additional 5mm variance smoothing for the t-statistics. We computed one sample one-sided t-stats for each contrast (positive and negative). We applied cluster-mass thresholding at t=</w:t>
+      </w:r>
+      <w:r>
+        <w:rPr>
+          <w:rFonts w:ascii="Calibri" w:hAnsi="Calibri"/>
+          <w:b/>
+          <w:bCs/>
+          <w:lang w:bidi="he-IL"/>
+        </w:rPr>
+        <w:t>2.68</w:t>
+      </w:r>
+      <w:r>
+        <w:rPr>
+          <w:rFonts w:ascii="Calibri" w:hAnsi="Calibri"/>
+          <w:b/>
+          <w:bCs/>
+          <w:lang w:bidi="he-IL"/>
+        </w:rPr>
+        <w:t xml:space="preserve"> (based on the smaller group size of 48</w:t>
       </w:r>
       <w:r>
         <w:rPr>
@@ -10966,7 +10980,54 @@
           <w:bCs/>
           <w:lang w:bidi="he-IL"/>
         </w:rPr>
-        <w:t xml:space="preserve"> p-value of 0.001.</w:t>
+        <w:t xml:space="preserve"> p-value of 0.00</w:t>
+      </w:r>
+      <w:r>
+        <w:rPr>
+          <w:rFonts w:ascii="Calibri" w:hAnsi="Calibri"/>
+          <w:b/>
+          <w:bCs/>
+          <w:lang w:bidi="he-IL"/>
+        </w:rPr>
+        <w:t>5</w:t>
+      </w:r>
+      <w:r>
+        <w:rPr>
+          <w:rFonts w:ascii="Calibri" w:hAnsi="Calibri"/>
+          <w:b/>
+          <w:bCs/>
+          <w:lang w:bidi="he-IL"/>
+        </w:rPr>
+        <w:t>.</w:t>
+      </w:r>
+      <w:r>
+        <w:rPr>
+          <w:rFonts w:ascii="Calibri" w:hAnsi="Calibri"/>
+          <w:b/>
+          <w:bCs/>
+          <w:lang w:bidi="he-IL"/>
+        </w:rPr>
+        <w:t xml:space="preserve"> This threshold was 2.62 (102 - 1) for the </w:t>
+      </w:r>
+      <w:bookmarkStart w:id="32" w:name="_GoBack"/>
+      <w:r>
+        <w:rPr>
+          <w:rFonts w:ascii="Calibri" w:hAnsi="Calibri"/>
+          <w:b/>
+          <w:bCs/>
+          <w:lang w:bidi="he-IL"/>
+        </w:rPr>
+        <w:t xml:space="preserve">contrast </w:t>
+      </w:r>
+      <w:bookmarkEnd w:id="32"/>
+      <w:r>
+        <w:rPr>
+          <w:rFonts w:ascii="Calibri" w:hAnsi="Calibri"/>
+          <w:b/>
+          <w:bCs/>
+          <w:lang w:bidi="he-IL"/>
+        </w:rPr>
+        <w:t>between ER and EI groups.</w:t>
       </w:r>
     </w:p>
     <w:p>
@@ -10988,7 +11049,7 @@
         </w:rPr>
         <w:fldChar w:fldCharType="end"/>
       </w:r>
-      <w:bookmarkEnd w:id="32"/>
+      <w:bookmarkEnd w:id="31"/>
     </w:p>
     <w:p>
       <w:pPr>
@@ -11854,6 +11915,7 @@
           <w:sz w:val="24"/>
           <w:szCs w:val="24"/>
         </w:rPr>
+        <w:lastRenderedPageBreak/>
         <w:t>Weighted least squares (i.e. FSL FEAT’s “FLAME 1”),</w:t>
       </w:r>
       <w:r>
@@ -11871,16 +11933,7 @@
           <w:sz w:val="24"/>
           <w:szCs w:val="24"/>
         </w:rPr>
-        <w:t xml:space="preserve">using voxel-wise estimate </w:t>
-      </w:r>
-      <w:r>
-        <w:rPr>
-          <w:rFonts w:ascii="Calibri" w:hAnsi="Calibri"/>
-          <w:sz w:val="24"/>
-          <w:szCs w:val="24"/>
-        </w:rPr>
-        <w:lastRenderedPageBreak/>
-        <w:t>of between subject</w:t>
+        <w:t>using voxel-wise estimate of between subject</w:t>
       </w:r>
       <w:r>
         <w:rPr>
@@ -12954,7 +13007,16 @@
           <w:sz w:val="24"/>
           <w:szCs w:val="24"/>
         </w:rPr>
-        <w:t>the functional task and identify any risk of circularity.</w:t>
+        <w:t xml:space="preserve">the functional </w:t>
+      </w:r>
+      <w:r>
+        <w:rPr>
+          <w:rFonts w:ascii="Calibri" w:hAnsi="Calibri"/>
+          <w:sz w:val="24"/>
+          <w:szCs w:val="24"/>
+        </w:rPr>
+        <w:lastRenderedPageBreak/>
+        <w:t>task and identify any risk of circularity.</w:t>
       </w:r>
     </w:p>
     <w:p>
@@ -12982,7 +13044,6 @@
           <w:sz w:val="24"/>
           <w:szCs w:val="24"/>
         </w:rPr>
-        <w:lastRenderedPageBreak/>
         <w:t>All small-volume corrections should be fully described in the</w:t>
       </w:r>
       <w:r>
@@ -13095,11 +13156,82 @@
       <w:r>
         <w:rPr>
           <w:rFonts w:ascii="Calibri" w:hAnsi="Calibri"/>
-          <w:noProof/>
-          <w:sz w:val="24"/>
-          <w:szCs w:val="24"/>
-        </w:rPr>
-        <w:t>Describe inference: Search region</w:t>
+          <w:sz w:val="24"/>
+          <w:szCs w:val="24"/>
+        </w:rPr>
+        <w:t xml:space="preserve">We determined whether the whole-brain test results encompassed the hypothesized regions of interest by using the </w:t>
+      </w:r>
+      <w:proofErr w:type="spellStart"/>
+      <w:r>
+        <w:rPr>
+          <w:rFonts w:ascii="Calibri" w:hAnsi="Calibri"/>
+          <w:sz w:val="24"/>
+          <w:szCs w:val="24"/>
+        </w:rPr>
+        <w:t>Bartra</w:t>
+      </w:r>
+      <w:proofErr w:type="spellEnd"/>
+      <w:r>
+        <w:rPr>
+          <w:rFonts w:ascii="Calibri" w:hAnsi="Calibri"/>
+          <w:sz w:val="24"/>
+          <w:szCs w:val="24"/>
+        </w:rPr>
+        <w:t xml:space="preserve">, McGuire, &amp; Kable (2013) </w:t>
+      </w:r>
+      <w:proofErr w:type="spellStart"/>
+      <w:r>
+        <w:rPr>
+          <w:rFonts w:ascii="Calibri" w:hAnsi="Calibri"/>
+          <w:sz w:val="24"/>
+          <w:szCs w:val="24"/>
+        </w:rPr>
+        <w:t>vmPFC</w:t>
+      </w:r>
+      <w:proofErr w:type="spellEnd"/>
+      <w:r>
+        <w:rPr>
+          <w:rFonts w:ascii="Calibri" w:hAnsi="Calibri"/>
+          <w:sz w:val="24"/>
+          <w:szCs w:val="24"/>
+        </w:rPr>
+        <w:t xml:space="preserve"> and ventral striatum masks. The amygdala mask was taken from Smith, </w:t>
+      </w:r>
+      <w:proofErr w:type="spellStart"/>
+      <w:r>
+        <w:rPr>
+          <w:rFonts w:ascii="Calibri" w:hAnsi="Calibri"/>
+          <w:sz w:val="24"/>
+          <w:szCs w:val="24"/>
+        </w:rPr>
+        <w:t>Gseir</w:t>
+      </w:r>
+      <w:proofErr w:type="spellEnd"/>
+      <w:r>
+        <w:rPr>
+          <w:rFonts w:ascii="Calibri" w:hAnsi="Calibri"/>
+          <w:sz w:val="24"/>
+          <w:szCs w:val="24"/>
+        </w:rPr>
+        <w:t xml:space="preserve">, Speer, &amp; Delgado (2016) through </w:t>
+      </w:r>
+      <w:proofErr w:type="spellStart"/>
+      <w:r>
+        <w:rPr>
+          <w:rFonts w:ascii="Calibri" w:hAnsi="Calibri"/>
+          <w:sz w:val="24"/>
+          <w:szCs w:val="24"/>
+        </w:rPr>
+        <w:t>NeuroVault</w:t>
+      </w:r>
+      <w:proofErr w:type="spellEnd"/>
+      <w:r>
+        <w:rPr>
+          <w:rFonts w:ascii="Calibri" w:hAnsi="Calibri"/>
+          <w:sz w:val="24"/>
+          <w:szCs w:val="24"/>
+        </w:rPr>
+        <w:t>.</w:t>
       </w:r>
       <w:r>
         <w:rPr>
@@ -13694,7 +13826,26 @@
           <w:sz w:val="24"/>
           <w:szCs w:val="24"/>
         </w:rPr>
-        <w:t>Describe inference: Statistic type</w:t>
+        <w:t>We performed a cluster mass correction for all tests as part of FSL's randomise command. The cluster-forming threshold was a t-value of 2.62 (0.995</w:t>
+      </w:r>
+      <w:r>
+        <w:rPr>
+          <w:rFonts w:ascii="Calibri" w:hAnsi="Calibri"/>
+          <w:noProof/>
+          <w:sz w:val="24"/>
+          <w:szCs w:val="24"/>
+          <w:vertAlign w:val="superscript"/>
+        </w:rPr>
+        <w:t>th</w:t>
+      </w:r>
+      <w:r>
+        <w:rPr>
+          <w:rFonts w:ascii="Calibri" w:hAnsi="Calibri"/>
+          <w:noProof/>
+          <w:sz w:val="24"/>
+          <w:szCs w:val="24"/>
+        </w:rPr>
+        <w:t xml:space="preserve"> quantile for n = 48 - 1) for each single tailed test (hypotheses 1-8), and 2.68 (n = 102 - 1) for ER vs EI (hypothesis 9)</w:t>
       </w:r>
       <w:r>
         <w:rPr>
@@ -13853,7 +14004,7 @@
           <w:sz w:val="24"/>
           <w:szCs w:val="24"/>
         </w:rPr>
-        <w:t>Describe inference: P-value computation</w:t>
+        <w:t>We used FSL's randomise to permute the cluster generation 5000 times. P-values were generated based on the resulting null distribution.</w:t>
       </w:r>
       <w:r>
         <w:rPr>
@@ -13926,6 +14077,7 @@
           <w:sz w:val="24"/>
           <w:szCs w:val="24"/>
         </w:rPr>
+        <w:lastRenderedPageBreak/>
         <w:t>For mass-univariate, specify the type of correction and how it is obtained, especially if not the typical usage. Usually one of:</w:t>
       </w:r>
     </w:p>
@@ -14139,7 +14291,6 @@
           <w:sz w:val="24"/>
           <w:szCs w:val="24"/>
         </w:rPr>
-        <w:lastRenderedPageBreak/>
         <w:t>False Discovery</w:t>
       </w:r>
       <w:r>
@@ -14465,11 +14616,28 @@
       <w:r>
         <w:rPr>
           <w:rFonts w:ascii="Calibri" w:hAnsi="Calibri"/>
-          <w:noProof/>
-          <w:sz w:val="24"/>
-          <w:szCs w:val="24"/>
-        </w:rPr>
-        <w:t>Describe inference: Multiple testing correction</w:t>
+          <w:sz w:val="24"/>
+          <w:szCs w:val="24"/>
+        </w:rPr>
+        <w:t xml:space="preserve">FSL's </w:t>
+      </w:r>
+      <w:proofErr w:type="spellStart"/>
+      <w:r>
+        <w:rPr>
+          <w:rFonts w:ascii="Calibri" w:hAnsi="Calibri"/>
+          <w:sz w:val="24"/>
+          <w:szCs w:val="24"/>
+        </w:rPr>
+        <w:t>randomise</w:t>
+      </w:r>
+      <w:proofErr w:type="spellEnd"/>
+      <w:r>
+        <w:rPr>
+          <w:rFonts w:ascii="Calibri" w:hAnsi="Calibri"/>
+          <w:sz w:val="24"/>
+          <w:szCs w:val="24"/>
+        </w:rPr>
+        <w:t xml:space="preserve"> was used as part of the correction (5000 permutations)</w:t>
       </w:r>
       <w:r>
         <w:rPr>

</xml_diff>

<commit_message>
draft of methods form completed
</commit_message>
<xml_diff>
--- a/NARPS_analysis_and_results_report_form.docx
+++ b/NARPS_analysis_and_results_report_form.docx
@@ -142,40 +142,10 @@
           <w:noProof/>
           <w:lang w:bidi="he-IL"/>
         </w:rPr>
-        <w:t> </w:t>
-      </w:r>
-      <w:r>
-        <w:rPr>
-          <w:rFonts w:ascii="Calibri" w:hAnsi="Calibri"/>
-          <w:noProof/>
-          <w:lang w:bidi="he-IL"/>
-        </w:rPr>
-        <w:t> </w:t>
-      </w:r>
-      <w:r>
-        <w:rPr>
-          <w:rFonts w:ascii="Calibri" w:hAnsi="Calibri"/>
-          <w:noProof/>
-          <w:lang w:bidi="he-IL"/>
-        </w:rPr>
-        <w:t> </w:t>
-      </w:r>
-      <w:r>
-        <w:rPr>
-          <w:rFonts w:ascii="Calibri" w:hAnsi="Calibri"/>
-          <w:noProof/>
-          <w:lang w:bidi="he-IL"/>
-        </w:rPr>
-        <w:t> </w:t>
-      </w:r>
-      <w:r>
-        <w:rPr>
-          <w:rFonts w:ascii="Calibri" w:hAnsi="Calibri"/>
-          <w:noProof/>
-          <w:lang w:bidi="he-IL"/>
-        </w:rPr>
-        <w:t> </w:t>
-      </w:r>
+        <w:t xml:space="preserve"> X1Y5</w:t>
+      </w:r>
+      <w:bookmarkStart w:id="1" w:name="_GoBack"/>
+      <w:bookmarkEnd w:id="1"/>
       <w:r>
         <w:rPr>
           <w:rFonts w:ascii="Calibri" w:hAnsi="Calibri"/>
@@ -266,7 +236,7 @@
           </w:ffData>
         </w:fldChar>
       </w:r>
-      <w:bookmarkStart w:id="1" w:name="Text38"/>
+      <w:bookmarkStart w:id="2" w:name="Text38"/>
       <w:r>
         <w:rPr>
           <w:rFonts w:ascii="Calibri" w:hAnsi="Calibri"/>
@@ -334,7 +304,7 @@
         </w:rPr>
         <w:fldChar w:fldCharType="end"/>
       </w:r>
-      <w:bookmarkEnd w:id="1"/>
+      <w:bookmarkEnd w:id="2"/>
     </w:p>
     <w:p>
       <w:pPr>
@@ -992,7 +962,7 @@
                 </w:ffData>
               </w:fldChar>
             </w:r>
-            <w:bookmarkStart w:id="2" w:name="Dropdown1"/>
+            <w:bookmarkStart w:id="3" w:name="Dropdown1"/>
             <w:r>
               <w:rPr>
                 <w:rFonts w:ascii="Calibri" w:hAnsi="Calibri"/>
@@ -1020,7 +990,7 @@
               </w:rPr>
               <w:fldChar w:fldCharType="end"/>
             </w:r>
-            <w:bookmarkEnd w:id="2"/>
+            <w:bookmarkEnd w:id="3"/>
           </w:p>
         </w:tc>
         <w:tc>
@@ -3083,7 +3053,7 @@
           </w:ffData>
         </w:fldChar>
       </w:r>
-      <w:bookmarkStart w:id="3" w:name="Text6"/>
+      <w:bookmarkStart w:id="4" w:name="Text6"/>
       <w:r>
         <w:rPr>
           <w:rFonts w:ascii="Calibri" w:hAnsi="Calibri"/>
@@ -3141,7 +3111,7 @@
         </w:rPr>
         <w:fldChar w:fldCharType="end"/>
       </w:r>
-      <w:bookmarkEnd w:id="3"/>
+      <w:bookmarkEnd w:id="4"/>
     </w:p>
     <w:p>
       <w:pPr>
@@ -3289,7 +3259,7 @@
           </w:ffData>
         </w:fldChar>
       </w:r>
-      <w:bookmarkStart w:id="4" w:name="Dropdown3"/>
+      <w:bookmarkStart w:id="5" w:name="Dropdown3"/>
       <w:r>
         <w:rPr>
           <w:rFonts w:ascii="Calibri" w:hAnsi="Calibri"/>
@@ -3317,7 +3287,7 @@
         </w:rPr>
         <w:fldChar w:fldCharType="end"/>
       </w:r>
-      <w:bookmarkEnd w:id="4"/>
+      <w:bookmarkEnd w:id="5"/>
     </w:p>
     <w:p>
       <w:pPr>
@@ -3408,7 +3378,7 @@
           </w:ffData>
         </w:fldChar>
       </w:r>
-      <w:bookmarkStart w:id="5" w:name="Text3"/>
+      <w:bookmarkStart w:id="6" w:name="Text3"/>
       <w:r>
         <w:rPr>
           <w:rFonts w:ascii="Calibri" w:hAnsi="Calibri"/>
@@ -3436,7 +3406,7 @@
         </w:rPr>
         <w:fldChar w:fldCharType="end"/>
       </w:r>
-      <w:bookmarkEnd w:id="5"/>
+      <w:bookmarkEnd w:id="6"/>
     </w:p>
     <w:p>
       <w:pPr>
@@ -3493,7 +3463,7 @@
           </w:ffData>
         </w:fldChar>
       </w:r>
-      <w:bookmarkStart w:id="6" w:name="Text7"/>
+      <w:bookmarkStart w:id="7" w:name="Text7"/>
       <w:r>
         <w:rPr>
           <w:rFonts w:ascii="Calibri" w:hAnsi="Calibri"/>
@@ -3529,7 +3499,7 @@
         </w:rPr>
         <w:fldChar w:fldCharType="end"/>
       </w:r>
-      <w:bookmarkEnd w:id="6"/>
+      <w:bookmarkEnd w:id="7"/>
     </w:p>
     <w:p>
       <w:pPr>
@@ -3599,7 +3569,7 @@
           </w:ffData>
         </w:fldChar>
       </w:r>
-      <w:bookmarkStart w:id="7" w:name="Text4"/>
+      <w:bookmarkStart w:id="8" w:name="Text4"/>
       <w:r>
         <w:rPr>
           <w:rFonts w:ascii="Calibri" w:hAnsi="Calibri"/>
@@ -3634,7 +3604,7 @@
         </w:rPr>
         <w:fldChar w:fldCharType="end"/>
       </w:r>
-      <w:bookmarkEnd w:id="7"/>
+      <w:bookmarkEnd w:id="8"/>
     </w:p>
     <w:p>
       <w:pPr>
@@ -3677,7 +3647,7 @@
           </w:ffData>
         </w:fldChar>
       </w:r>
-      <w:bookmarkStart w:id="8" w:name="Text5"/>
+      <w:bookmarkStart w:id="9" w:name="Text5"/>
       <w:r>
         <w:rPr>
           <w:rFonts w:ascii="Calibri" w:hAnsi="Calibri"/>
@@ -3748,7 +3718,7 @@
         </w:rPr>
         <w:fldChar w:fldCharType="end"/>
       </w:r>
-      <w:bookmarkEnd w:id="8"/>
+      <w:bookmarkEnd w:id="9"/>
     </w:p>
     <w:p>
       <w:pPr>
@@ -3896,7 +3866,7 @@
           </w:ffData>
         </w:fldChar>
       </w:r>
-      <w:bookmarkStart w:id="9" w:name="Dropdown2"/>
+      <w:bookmarkStart w:id="10" w:name="Dropdown2"/>
       <w:r>
         <w:rPr>
           <w:rFonts w:ascii="Calibri" w:hAnsi="Calibri"/>
@@ -3932,7 +3902,7 @@
         </w:rPr>
         <w:fldChar w:fldCharType="end"/>
       </w:r>
-      <w:bookmarkEnd w:id="9"/>
+      <w:bookmarkEnd w:id="10"/>
     </w:p>
     <w:p>
       <w:pPr>
@@ -4007,7 +3977,7 @@
           </w:ffData>
         </w:fldChar>
       </w:r>
-      <w:bookmarkStart w:id="10" w:name="Text8"/>
+      <w:bookmarkStart w:id="11" w:name="Text8"/>
       <w:r>
         <w:rPr>
           <w:rFonts w:ascii="Calibri" w:hAnsi="Calibri"/>
@@ -4073,7 +4043,7 @@
         </w:rPr>
         <w:fldChar w:fldCharType="end"/>
       </w:r>
-      <w:bookmarkEnd w:id="10"/>
+      <w:bookmarkEnd w:id="11"/>
     </w:p>
     <w:p>
       <w:pPr>
@@ -4150,7 +4120,7 @@
           </w:ffData>
         </w:fldChar>
       </w:r>
-      <w:bookmarkStart w:id="11" w:name="Check5"/>
+      <w:bookmarkStart w:id="12" w:name="Check5"/>
       <w:r>
         <w:rPr>
           <w:rFonts w:ascii="Calibri" w:hAnsi="Calibri"/>
@@ -4186,7 +4156,7 @@
         </w:rPr>
         <w:fldChar w:fldCharType="end"/>
       </w:r>
-      <w:bookmarkEnd w:id="11"/>
+      <w:bookmarkEnd w:id="12"/>
       <w:r>
         <w:rPr>
           <w:rFonts w:ascii="Calibri" w:hAnsi="Calibri"/>
@@ -4219,7 +4189,7 @@
           </w:ffData>
         </w:fldChar>
       </w:r>
-      <w:bookmarkStart w:id="12" w:name="Text10"/>
+      <w:bookmarkStart w:id="13" w:name="Text10"/>
       <w:r>
         <w:rPr>
           <w:rFonts w:ascii="Calibri" w:hAnsi="Calibri"/>
@@ -4255,7 +4225,7 @@
         </w:rPr>
         <w:fldChar w:fldCharType="end"/>
       </w:r>
-      <w:bookmarkEnd w:id="12"/>
+      <w:bookmarkEnd w:id="13"/>
     </w:p>
     <w:p>
       <w:pPr>
@@ -4754,7 +4724,7 @@
           </w:ffData>
         </w:fldChar>
       </w:r>
-      <w:bookmarkStart w:id="13" w:name="Text9"/>
+      <w:bookmarkStart w:id="14" w:name="Text9"/>
       <w:r>
         <w:rPr>
           <w:rFonts w:ascii="Calibri" w:hAnsi="Calibri"/>
@@ -4790,7 +4760,7 @@
         </w:rPr>
         <w:fldChar w:fldCharType="end"/>
       </w:r>
-      <w:bookmarkEnd w:id="13"/>
+      <w:bookmarkEnd w:id="14"/>
     </w:p>
     <w:p>
       <w:pPr>
@@ -4987,7 +4957,7 @@
           </w:ffData>
         </w:fldChar>
       </w:r>
-      <w:bookmarkStart w:id="14" w:name="Text11"/>
+      <w:bookmarkStart w:id="15" w:name="Text11"/>
       <w:r>
         <w:rPr>
           <w:rFonts w:ascii="Calibri" w:hAnsi="Calibri"/>
@@ -5018,7 +4988,7 @@
         </w:rPr>
         <w:fldChar w:fldCharType="end"/>
       </w:r>
-      <w:bookmarkEnd w:id="14"/>
+      <w:bookmarkEnd w:id="15"/>
     </w:p>
     <w:p>
       <w:pPr>
@@ -5097,7 +5067,7 @@
           </w:ffData>
         </w:fldChar>
       </w:r>
-      <w:bookmarkStart w:id="15" w:name="Text12"/>
+      <w:bookmarkStart w:id="16" w:name="Text12"/>
       <w:r>
         <w:rPr>
           <w:rFonts w:ascii="Calibri" w:hAnsi="Calibri"/>
@@ -5133,7 +5103,7 @@
         </w:rPr>
         <w:fldChar w:fldCharType="end"/>
       </w:r>
-      <w:bookmarkEnd w:id="15"/>
+      <w:bookmarkEnd w:id="16"/>
     </w:p>
     <w:p>
       <w:pPr>
@@ -5369,7 +5339,7 @@
           </w:ffData>
         </w:fldChar>
       </w:r>
-      <w:bookmarkStart w:id="16" w:name="Text13"/>
+      <w:bookmarkStart w:id="17" w:name="Text13"/>
       <w:r>
         <w:rPr>
           <w:rFonts w:ascii="Calibri" w:hAnsi="Calibri"/>
@@ -5400,7 +5370,7 @@
         </w:rPr>
         <w:fldChar w:fldCharType="end"/>
       </w:r>
-      <w:bookmarkEnd w:id="16"/>
+      <w:bookmarkEnd w:id="17"/>
     </w:p>
     <w:p>
       <w:pPr>
@@ -5859,7 +5829,7 @@
           </w:ffData>
         </w:fldChar>
       </w:r>
-      <w:bookmarkStart w:id="17" w:name="Text14"/>
+      <w:bookmarkStart w:id="18" w:name="Text14"/>
       <w:r>
         <w:rPr>
           <w:rFonts w:ascii="Calibri" w:hAnsi="Calibri"/>
@@ -5890,7 +5860,7 @@
         </w:rPr>
         <w:fldChar w:fldCharType="end"/>
       </w:r>
-      <w:bookmarkEnd w:id="17"/>
+      <w:bookmarkEnd w:id="18"/>
     </w:p>
     <w:p>
       <w:pPr>
@@ -5968,7 +5938,7 @@
           </w:ffData>
         </w:fldChar>
       </w:r>
-      <w:bookmarkStart w:id="18" w:name="Text15"/>
+      <w:bookmarkStart w:id="19" w:name="Text15"/>
       <w:r>
         <w:rPr>
           <w:rFonts w:ascii="Calibri" w:hAnsi="Calibri"/>
@@ -5999,7 +5969,7 @@
         </w:rPr>
         <w:fldChar w:fldCharType="end"/>
       </w:r>
-      <w:bookmarkEnd w:id="18"/>
+      <w:bookmarkEnd w:id="19"/>
     </w:p>
     <w:p>
       <w:pPr>
@@ -6308,7 +6278,7 @@
           </w:ffData>
         </w:fldChar>
       </w:r>
-      <w:bookmarkStart w:id="19" w:name="Text16"/>
+      <w:bookmarkStart w:id="20" w:name="Text16"/>
       <w:r>
         <w:rPr>
           <w:rFonts w:ascii="Calibri" w:hAnsi="Calibri"/>
@@ -6349,7 +6319,7 @@
         </w:rPr>
         <w:fldChar w:fldCharType="end"/>
       </w:r>
-      <w:bookmarkEnd w:id="19"/>
+      <w:bookmarkEnd w:id="20"/>
     </w:p>
     <w:p>
       <w:pPr>
@@ -6466,7 +6436,7 @@
           </w:ffData>
         </w:fldChar>
       </w:r>
-      <w:bookmarkStart w:id="20" w:name="Text17"/>
+      <w:bookmarkStart w:id="21" w:name="Text17"/>
       <w:r>
         <w:rPr>
           <w:rFonts w:ascii="Calibri" w:hAnsi="Calibri"/>
@@ -6507,7 +6477,7 @@
         </w:rPr>
         <w:fldChar w:fldCharType="end"/>
       </w:r>
-      <w:bookmarkEnd w:id="20"/>
+      <w:bookmarkEnd w:id="21"/>
     </w:p>
     <w:p>
       <w:pPr>
@@ -7033,7 +7003,7 @@
           </w:ffData>
         </w:fldChar>
       </w:r>
-      <w:bookmarkStart w:id="21" w:name="Text18"/>
+      <w:bookmarkStart w:id="22" w:name="Text18"/>
       <w:r>
         <w:rPr>
           <w:rFonts w:ascii="Calibri" w:hAnsi="Calibri"/>
@@ -7074,7 +7044,7 @@
         </w:rPr>
         <w:fldChar w:fldCharType="end"/>
       </w:r>
-      <w:bookmarkEnd w:id="21"/>
+      <w:bookmarkEnd w:id="22"/>
     </w:p>
     <w:p>
       <w:pPr>
@@ -7194,7 +7164,7 @@
           </w:ffData>
         </w:fldChar>
       </w:r>
-      <w:bookmarkStart w:id="22" w:name="Text19"/>
+      <w:bookmarkStart w:id="23" w:name="Text19"/>
       <w:r>
         <w:rPr>
           <w:rFonts w:ascii="Calibri" w:hAnsi="Calibri"/>
@@ -7235,7 +7205,7 @@
         </w:rPr>
         <w:fldChar w:fldCharType="end"/>
       </w:r>
-      <w:bookmarkEnd w:id="22"/>
+      <w:bookmarkEnd w:id="23"/>
     </w:p>
     <w:p>
       <w:pPr>
@@ -7353,7 +7323,7 @@
           </w:ffData>
         </w:fldChar>
       </w:r>
-      <w:bookmarkStart w:id="23" w:name="Text20"/>
+      <w:bookmarkStart w:id="24" w:name="Text20"/>
       <w:r>
         <w:rPr>
           <w:rFonts w:ascii="Calibri" w:hAnsi="Calibri"/>
@@ -7394,7 +7364,7 @@
         </w:rPr>
         <w:fldChar w:fldCharType="end"/>
       </w:r>
-      <w:bookmarkEnd w:id="23"/>
+      <w:bookmarkEnd w:id="24"/>
     </w:p>
     <w:p>
       <w:pPr>
@@ -8029,7 +7999,7 @@
           </w:ffData>
         </w:fldChar>
       </w:r>
-      <w:bookmarkStart w:id="24" w:name="Text21"/>
+      <w:bookmarkStart w:id="25" w:name="Text21"/>
       <w:r>
         <w:rPr>
           <w:rFonts w:ascii="Calibri" w:hAnsi="Calibri"/>
@@ -8070,7 +8040,7 @@
         </w:rPr>
         <w:fldChar w:fldCharType="end"/>
       </w:r>
-      <w:bookmarkEnd w:id="24"/>
+      <w:bookmarkEnd w:id="25"/>
     </w:p>
     <w:p>
       <w:pPr>
@@ -8364,7 +8334,7 @@
           </w:ffData>
         </w:fldChar>
       </w:r>
-      <w:bookmarkStart w:id="25" w:name="Text22"/>
+      <w:bookmarkStart w:id="26" w:name="Text22"/>
       <w:r>
         <w:rPr>
           <w:rFonts w:ascii="Calibri" w:hAnsi="Calibri"/>
@@ -8436,7 +8406,7 @@
         </w:rPr>
         <w:fldChar w:fldCharType="end"/>
       </w:r>
-      <w:bookmarkEnd w:id="25"/>
+      <w:bookmarkEnd w:id="26"/>
     </w:p>
     <w:p>
       <w:pPr>
@@ -8713,7 +8683,7 @@
           </w:ffData>
         </w:fldChar>
       </w:r>
-      <w:bookmarkStart w:id="26" w:name="Text23"/>
+      <w:bookmarkStart w:id="27" w:name="Text23"/>
       <w:r>
         <w:rPr>
           <w:rFonts w:ascii="Calibri" w:hAnsi="Calibri"/>
@@ -8772,7 +8742,7 @@
         </w:rPr>
         <w:fldChar w:fldCharType="end"/>
       </w:r>
-      <w:bookmarkEnd w:id="26"/>
+      <w:bookmarkEnd w:id="27"/>
     </w:p>
     <w:p>
       <w:pPr>
@@ -8842,7 +8812,7 @@
           </w:ffData>
         </w:fldChar>
       </w:r>
-      <w:bookmarkStart w:id="27" w:name="Text24"/>
+      <w:bookmarkStart w:id="28" w:name="Text24"/>
       <w:r>
         <w:rPr>
           <w:rFonts w:ascii="Calibri" w:hAnsi="Calibri"/>
@@ -8923,7 +8893,7 @@
         </w:rPr>
         <w:fldChar w:fldCharType="end"/>
       </w:r>
-      <w:bookmarkEnd w:id="27"/>
+      <w:bookmarkEnd w:id="28"/>
     </w:p>
     <w:p>
       <w:pPr>
@@ -9104,7 +9074,7 @@
           </w:ffData>
         </w:fldChar>
       </w:r>
-      <w:bookmarkStart w:id="28" w:name="Text25"/>
+      <w:bookmarkStart w:id="29" w:name="Text25"/>
       <w:r>
         <w:rPr>
           <w:rFonts w:ascii="Calibri" w:hAnsi="Calibri"/>
@@ -9293,7 +9263,7 @@
         </w:rPr>
         <w:fldChar w:fldCharType="end"/>
       </w:r>
-      <w:bookmarkEnd w:id="28"/>
+      <w:bookmarkEnd w:id="29"/>
     </w:p>
     <w:p>
       <w:pPr>
@@ -9373,7 +9343,7 @@
           </w:ffData>
         </w:fldChar>
       </w:r>
-      <w:bookmarkStart w:id="29" w:name="Text26"/>
+      <w:bookmarkStart w:id="30" w:name="Text26"/>
       <w:r>
         <w:rPr>
           <w:rFonts w:ascii="Calibri" w:hAnsi="Calibri"/>
@@ -9409,7 +9379,7 @@
         </w:rPr>
         <w:fldChar w:fldCharType="end"/>
       </w:r>
-      <w:bookmarkEnd w:id="29"/>
+      <w:bookmarkEnd w:id="30"/>
     </w:p>
     <w:p>
       <w:pPr>
@@ -10111,7 +10081,7 @@
           </w:ffData>
         </w:fldChar>
       </w:r>
-      <w:bookmarkStart w:id="30" w:name="Text27"/>
+      <w:bookmarkStart w:id="31" w:name="Text27"/>
       <w:r>
         <w:rPr>
           <w:rFonts w:ascii="Calibri" w:hAnsi="Calibri"/>
@@ -10463,7 +10433,7 @@
         </w:rPr>
         <w:fldChar w:fldCharType="end"/>
       </w:r>
-      <w:bookmarkEnd w:id="30"/>
+      <w:bookmarkEnd w:id="31"/>
     </w:p>
     <w:p>
       <w:pPr>
@@ -10802,7 +10772,7 @@
           </w:ffData>
         </w:fldChar>
       </w:r>
-      <w:bookmarkStart w:id="31" w:name="Text28"/>
+      <w:bookmarkStart w:id="32" w:name="Text28"/>
       <w:r>
         <w:rPr>
           <w:rFonts w:ascii="Calibri" w:hAnsi="Calibri"/>
@@ -11007,49 +10977,29 @@
           <w:bCs/>
           <w:lang w:bidi="he-IL"/>
         </w:rPr>
-        <w:t xml:space="preserve"> This threshold was 2.62 (102 - 1) for the </w:t>
-      </w:r>
-      <w:bookmarkStart w:id="32" w:name="_GoBack"/>
-      <w:r>
-        <w:rPr>
-          <w:rFonts w:ascii="Calibri" w:hAnsi="Calibri"/>
-          <w:b/>
-          <w:bCs/>
-          <w:lang w:bidi="he-IL"/>
-        </w:rPr>
-        <w:t xml:space="preserve">contrast </w:t>
+        <w:t xml:space="preserve"> This threshold was 2.62 (102 - 1) for the contrast between ER and EI groups.</w:t>
+      </w:r>
+    </w:p>
+    <w:p>
+      <w:pPr>
+        <w:spacing w:line="276" w:lineRule="auto"/>
+        <w:rPr>
+          <w:rFonts w:ascii="Calibri" w:hAnsi="Calibri"/>
+          <w:b/>
+          <w:bCs/>
+          <w:lang w:bidi="he-IL"/>
+        </w:rPr>
+      </w:pPr>
+      <w:r>
+        <w:rPr>
+          <w:rFonts w:ascii="Calibri" w:hAnsi="Calibri"/>
+          <w:b/>
+          <w:bCs/>
+          <w:lang w:bidi="he-IL"/>
+        </w:rPr>
+        <w:fldChar w:fldCharType="end"/>
       </w:r>
       <w:bookmarkEnd w:id="32"/>
-      <w:r>
-        <w:rPr>
-          <w:rFonts w:ascii="Calibri" w:hAnsi="Calibri"/>
-          <w:b/>
-          <w:bCs/>
-          <w:lang w:bidi="he-IL"/>
-        </w:rPr>
-        <w:t>between ER and EI groups.</w:t>
-      </w:r>
-    </w:p>
-    <w:p>
-      <w:pPr>
-        <w:spacing w:line="276" w:lineRule="auto"/>
-        <w:rPr>
-          <w:rFonts w:ascii="Calibri" w:hAnsi="Calibri"/>
-          <w:b/>
-          <w:bCs/>
-          <w:lang w:bidi="he-IL"/>
-        </w:rPr>
-      </w:pPr>
-      <w:r>
-        <w:rPr>
-          <w:rFonts w:ascii="Calibri" w:hAnsi="Calibri"/>
-          <w:b/>
-          <w:bCs/>
-          <w:lang w:bidi="he-IL"/>
-        </w:rPr>
-        <w:fldChar w:fldCharType="end"/>
-      </w:r>
-      <w:bookmarkEnd w:id="31"/>
     </w:p>
     <w:p>
       <w:pPr>
@@ -12351,12 +12301,267 @@
       <w:r>
         <w:rPr>
           <w:rFonts w:ascii="Calibri" w:hAnsi="Calibri"/>
-          <w:noProof/>
-          <w:sz w:val="24"/>
-          <w:szCs w:val="24"/>
-        </w:rPr>
-        <w:t>Describe model settings</w:t>
-      </w:r>
+          <w:sz w:val="24"/>
+          <w:szCs w:val="24"/>
+        </w:rPr>
+        <w:t xml:space="preserve">First level: </w:t>
+      </w:r>
+    </w:p>
+    <w:p>
+      <w:pPr>
+        <w:pStyle w:val="TableParagraph"/>
+        <w:tabs>
+          <w:tab w:val="left" w:pos="829"/>
+          <w:tab w:val="left" w:pos="831"/>
+        </w:tabs>
+        <w:spacing w:before="17" w:line="276" w:lineRule="auto"/>
+        <w:ind w:left="0"/>
+        <w:rPr>
+          <w:rFonts w:ascii="Calibri" w:hAnsi="Calibri"/>
+          <w:sz w:val="24"/>
+          <w:szCs w:val="24"/>
+        </w:rPr>
+      </w:pPr>
+      <w:r>
+        <w:rPr>
+          <w:rFonts w:ascii="Calibri" w:hAnsi="Calibri"/>
+          <w:sz w:val="24"/>
+          <w:szCs w:val="24"/>
+        </w:rPr>
+        <w:t>- drift: 5 polynomial regressors</w:t>
+      </w:r>
+    </w:p>
+    <w:p>
+      <w:pPr>
+        <w:pStyle w:val="TableParagraph"/>
+        <w:tabs>
+          <w:tab w:val="left" w:pos="829"/>
+          <w:tab w:val="left" w:pos="831"/>
+        </w:tabs>
+        <w:spacing w:before="17" w:line="276" w:lineRule="auto"/>
+        <w:ind w:left="0"/>
+        <w:rPr>
+          <w:rFonts w:ascii="Calibri" w:hAnsi="Calibri"/>
+          <w:sz w:val="24"/>
+          <w:szCs w:val="24"/>
+        </w:rPr>
+      </w:pPr>
+      <w:r>
+        <w:rPr>
+          <w:rFonts w:ascii="Calibri" w:hAnsi="Calibri"/>
+          <w:sz w:val="24"/>
+          <w:szCs w:val="24"/>
+        </w:rPr>
+        <w:t>- AR: no</w:t>
+      </w:r>
+    </w:p>
+    <w:p>
+      <w:pPr>
+        <w:pStyle w:val="TableParagraph"/>
+        <w:tabs>
+          <w:tab w:val="left" w:pos="829"/>
+          <w:tab w:val="left" w:pos="831"/>
+        </w:tabs>
+        <w:spacing w:before="17" w:line="276" w:lineRule="auto"/>
+        <w:ind w:left="0"/>
+        <w:rPr>
+          <w:rFonts w:ascii="Calibri" w:hAnsi="Calibri"/>
+          <w:sz w:val="24"/>
+          <w:szCs w:val="24"/>
+        </w:rPr>
+      </w:pPr>
+      <w:r>
+        <w:rPr>
+          <w:rFonts w:ascii="Calibri" w:hAnsi="Calibri"/>
+          <w:sz w:val="24"/>
+          <w:szCs w:val="24"/>
+        </w:rPr>
+        <w:t>- EV regressors</w:t>
+      </w:r>
+      <w:r>
+        <w:rPr>
+          <w:rFonts w:ascii="Calibri" w:hAnsi="Calibri"/>
+          <w:sz w:val="24"/>
+          <w:szCs w:val="24"/>
+        </w:rPr>
+        <w:t xml:space="preserve"> (mean-centered)</w:t>
+      </w:r>
+      <w:r>
+        <w:rPr>
+          <w:rFonts w:ascii="Calibri" w:hAnsi="Calibri"/>
+          <w:sz w:val="24"/>
+          <w:szCs w:val="24"/>
+        </w:rPr>
+        <w:t xml:space="preserve">: </w:t>
+      </w:r>
+      <w:r>
+        <w:rPr>
+          <w:rFonts w:ascii="Calibri" w:hAnsi="Calibri"/>
+          <w:sz w:val="24"/>
+          <w:szCs w:val="24"/>
+        </w:rPr>
+        <w:t>response time, gain, loss, plus an intercept term</w:t>
+      </w:r>
+    </w:p>
+    <w:p>
+      <w:pPr>
+        <w:pStyle w:val="TableParagraph"/>
+        <w:tabs>
+          <w:tab w:val="left" w:pos="829"/>
+          <w:tab w:val="left" w:pos="831"/>
+        </w:tabs>
+        <w:spacing w:before="17" w:line="276" w:lineRule="auto"/>
+        <w:ind w:left="0"/>
+        <w:rPr>
+          <w:rFonts w:ascii="Calibri" w:hAnsi="Calibri"/>
+          <w:sz w:val="24"/>
+          <w:szCs w:val="24"/>
+        </w:rPr>
+      </w:pPr>
+      <w:r>
+        <w:rPr>
+          <w:rFonts w:ascii="Calibri" w:hAnsi="Calibri"/>
+          <w:sz w:val="24"/>
+          <w:szCs w:val="24"/>
+        </w:rPr>
+        <w:t xml:space="preserve">- </w:t>
+      </w:r>
+      <w:r>
+        <w:rPr>
+          <w:rFonts w:ascii="Calibri" w:hAnsi="Calibri"/>
+          <w:sz w:val="24"/>
+          <w:szCs w:val="24"/>
+        </w:rPr>
+        <w:t>nuisance</w:t>
+      </w:r>
+      <w:r>
+        <w:rPr>
+          <w:rFonts w:ascii="Calibri" w:hAnsi="Calibri"/>
+          <w:sz w:val="24"/>
+          <w:szCs w:val="24"/>
+        </w:rPr>
+        <w:t xml:space="preserve"> regressors: aCompCor (all 6), framewise displacement (any volumes &gt; 0.5mm censored), and motion </w:t>
+      </w:r>
+      <w:r>
+        <w:rPr>
+          <w:rFonts w:ascii="Calibri" w:hAnsi="Calibri"/>
+          <w:sz w:val="24"/>
+          <w:szCs w:val="24"/>
+        </w:rPr>
+        <w:t>parameters (6df), no responses (single vector with 1 and 0s)</w:t>
+      </w:r>
+    </w:p>
+    <w:p>
+      <w:pPr>
+        <w:pStyle w:val="TableParagraph"/>
+        <w:tabs>
+          <w:tab w:val="left" w:pos="829"/>
+          <w:tab w:val="left" w:pos="831"/>
+        </w:tabs>
+        <w:spacing w:before="17" w:line="276" w:lineRule="auto"/>
+        <w:ind w:left="0"/>
+        <w:rPr>
+          <w:rFonts w:ascii="Calibri" w:hAnsi="Calibri"/>
+          <w:sz w:val="24"/>
+          <w:szCs w:val="24"/>
+        </w:rPr>
+      </w:pPr>
+      <w:r>
+        <w:rPr>
+          <w:rFonts w:ascii="Calibri" w:hAnsi="Calibri"/>
+          <w:sz w:val="24"/>
+          <w:szCs w:val="24"/>
+        </w:rPr>
+        <w:t>- mixed-effects model, calculating a simple OLS through AFNI's 3ddeconvolve per subject</w:t>
+      </w:r>
+    </w:p>
+    <w:p>
+      <w:pPr>
+        <w:pStyle w:val="TableParagraph"/>
+        <w:tabs>
+          <w:tab w:val="left" w:pos="829"/>
+          <w:tab w:val="left" w:pos="831"/>
+        </w:tabs>
+        <w:spacing w:before="17" w:line="276" w:lineRule="auto"/>
+        <w:ind w:left="0"/>
+        <w:rPr>
+          <w:rFonts w:ascii="Calibri" w:hAnsi="Calibri"/>
+          <w:sz w:val="24"/>
+          <w:szCs w:val="24"/>
+        </w:rPr>
+      </w:pPr>
+      <w:r>
+        <w:rPr>
+          <w:rFonts w:ascii="Calibri" w:hAnsi="Calibri"/>
+          <w:sz w:val="24"/>
+          <w:szCs w:val="24"/>
+        </w:rPr>
+        <w:t>Second level:</w:t>
+      </w:r>
+    </w:p>
+    <w:p>
+      <w:pPr>
+        <w:pStyle w:val="TableParagraph"/>
+        <w:tabs>
+          <w:tab w:val="left" w:pos="829"/>
+          <w:tab w:val="left" w:pos="831"/>
+        </w:tabs>
+        <w:spacing w:before="17" w:line="276" w:lineRule="auto"/>
+        <w:ind w:left="0"/>
+        <w:rPr>
+          <w:rFonts w:ascii="Calibri" w:hAnsi="Calibri"/>
+          <w:sz w:val="24"/>
+          <w:szCs w:val="24"/>
+        </w:rPr>
+      </w:pPr>
+      <w:r>
+        <w:rPr>
+          <w:rFonts w:ascii="Calibri" w:hAnsi="Calibri"/>
+          <w:sz w:val="24"/>
+          <w:szCs w:val="24"/>
+        </w:rPr>
+        <w:t>- mixed effects model, permuting the resulting betas from the first level across subjects, storing the maximum resulting t-statistic across voxels per permutation (using FSL's randomise, 5000 iterations).</w:t>
+      </w:r>
+    </w:p>
+    <w:p>
+      <w:pPr>
+        <w:pStyle w:val="TableParagraph"/>
+        <w:tabs>
+          <w:tab w:val="left" w:pos="829"/>
+          <w:tab w:val="left" w:pos="831"/>
+        </w:tabs>
+        <w:spacing w:before="17" w:line="276" w:lineRule="auto"/>
+        <w:ind w:left="0"/>
+        <w:rPr>
+          <w:rFonts w:ascii="Calibri" w:hAnsi="Calibri"/>
+          <w:sz w:val="24"/>
+          <w:szCs w:val="24"/>
+        </w:rPr>
+      </w:pPr>
+      <w:r>
+        <w:rPr>
+          <w:rFonts w:ascii="Calibri" w:hAnsi="Calibri"/>
+          <w:sz w:val="24"/>
+          <w:szCs w:val="24"/>
+        </w:rPr>
+        <w:t>- variance structure: NA</w:t>
+      </w:r>
+    </w:p>
+    <w:p>
+      <w:pPr>
+        <w:pStyle w:val="TableParagraph"/>
+        <w:tabs>
+          <w:tab w:val="left" w:pos="829"/>
+          <w:tab w:val="left" w:pos="831"/>
+        </w:tabs>
+        <w:spacing w:before="17" w:line="276" w:lineRule="auto"/>
+        <w:ind w:left="0"/>
+        <w:rPr>
+          <w:rFonts w:ascii="Calibri" w:hAnsi="Calibri"/>
+          <w:sz w:val="24"/>
+          <w:szCs w:val="24"/>
+        </w:rPr>
+      </w:pPr>
       <w:r>
         <w:rPr>
           <w:rFonts w:ascii="Calibri" w:hAnsi="Calibri"/>
@@ -12685,6 +12890,7 @@
           <w:sz w:val="24"/>
           <w:szCs w:val="24"/>
         </w:rPr>
+        <w:lastRenderedPageBreak/>
         <w:t xml:space="preserve">If performing a two-sided test via two one-sided tests, double the </w:t>
       </w:r>
       <w:r>
@@ -12780,11 +12986,50 @@
       <w:r>
         <w:rPr>
           <w:rFonts w:ascii="Calibri" w:hAnsi="Calibri"/>
-          <w:noProof/>
-          <w:sz w:val="24"/>
-          <w:szCs w:val="24"/>
-        </w:rPr>
-        <w:t>Describe inference: Contrast/effect</w:t>
+          <w:sz w:val="24"/>
+          <w:szCs w:val="24"/>
+        </w:rPr>
+        <w:t xml:space="preserve">One-sample effects </w:t>
+      </w:r>
+      <w:r>
+        <w:rPr>
+          <w:rFonts w:ascii="Calibri" w:hAnsi="Calibri"/>
+          <w:sz w:val="24"/>
+          <w:szCs w:val="24"/>
+        </w:rPr>
+        <w:t>(both groups separately)</w:t>
+      </w:r>
+      <w:r>
+        <w:rPr>
+          <w:rFonts w:ascii="Calibri" w:hAnsi="Calibri"/>
+          <w:sz w:val="24"/>
+          <w:szCs w:val="24"/>
+        </w:rPr>
+        <w:t>: parametric positive effect of gain, parametric positive effect of losses, and parametric negative effect of losses.</w:t>
+      </w:r>
+    </w:p>
+    <w:p>
+      <w:pPr>
+        <w:pStyle w:val="TableParagraph"/>
+        <w:tabs>
+          <w:tab w:val="left" w:pos="829"/>
+          <w:tab w:val="left" w:pos="831"/>
+        </w:tabs>
+        <w:spacing w:before="14" w:line="276" w:lineRule="auto"/>
+        <w:ind w:left="0" w:right="332"/>
+        <w:rPr>
+          <w:rFonts w:ascii="Calibri" w:hAnsi="Calibri"/>
+          <w:sz w:val="24"/>
+          <w:szCs w:val="24"/>
+        </w:rPr>
+      </w:pPr>
+      <w:r>
+        <w:rPr>
+          <w:rFonts w:ascii="Calibri" w:hAnsi="Calibri"/>
+          <w:sz w:val="24"/>
+          <w:szCs w:val="24"/>
+        </w:rPr>
+        <w:t xml:space="preserve">Two-sample comparison: greater positive effects of losses for ER compared to EI. </w:t>
       </w:r>
       <w:r>
         <w:rPr>
@@ -13007,16 +13252,7 @@
           <w:sz w:val="24"/>
           <w:szCs w:val="24"/>
         </w:rPr>
-        <w:t xml:space="preserve">the functional </w:t>
-      </w:r>
-      <w:r>
-        <w:rPr>
-          <w:rFonts w:ascii="Calibri" w:hAnsi="Calibri"/>
-          <w:sz w:val="24"/>
-          <w:szCs w:val="24"/>
-        </w:rPr>
-        <w:lastRenderedPageBreak/>
-        <w:t>task and identify any risk of circularity.</w:t>
+        <w:t>the functional task and identify any risk of circularity.</w:t>
       </w:r>
     </w:p>
     <w:p>
@@ -13159,79 +13395,23 @@
           <w:sz w:val="24"/>
           <w:szCs w:val="24"/>
         </w:rPr>
-        <w:t xml:space="preserve">We determined whether the whole-brain test results encompassed the hypothesized regions of interest by using the </w:t>
-      </w:r>
-      <w:proofErr w:type="spellStart"/>
-      <w:r>
-        <w:rPr>
-          <w:rFonts w:ascii="Calibri" w:hAnsi="Calibri"/>
-          <w:sz w:val="24"/>
-          <w:szCs w:val="24"/>
-        </w:rPr>
-        <w:t>Bartra</w:t>
-      </w:r>
-      <w:proofErr w:type="spellEnd"/>
-      <w:r>
-        <w:rPr>
-          <w:rFonts w:ascii="Calibri" w:hAnsi="Calibri"/>
-          <w:sz w:val="24"/>
-          <w:szCs w:val="24"/>
-        </w:rPr>
-        <w:t xml:space="preserve">, McGuire, &amp; Kable (2013) </w:t>
-      </w:r>
-      <w:proofErr w:type="spellStart"/>
-      <w:r>
-        <w:rPr>
-          <w:rFonts w:ascii="Calibri" w:hAnsi="Calibri"/>
-          <w:sz w:val="24"/>
-          <w:szCs w:val="24"/>
-        </w:rPr>
-        <w:t>vmPFC</w:t>
-      </w:r>
-      <w:proofErr w:type="spellEnd"/>
-      <w:r>
-        <w:rPr>
-          <w:rFonts w:ascii="Calibri" w:hAnsi="Calibri"/>
-          <w:sz w:val="24"/>
-          <w:szCs w:val="24"/>
-        </w:rPr>
-        <w:t xml:space="preserve"> and ventral striatum masks. The amygdala mask was taken from Smith, </w:t>
-      </w:r>
-      <w:proofErr w:type="spellStart"/>
-      <w:r>
-        <w:rPr>
-          <w:rFonts w:ascii="Calibri" w:hAnsi="Calibri"/>
-          <w:sz w:val="24"/>
-          <w:szCs w:val="24"/>
-        </w:rPr>
-        <w:t>Gseir</w:t>
-      </w:r>
-      <w:proofErr w:type="spellEnd"/>
-      <w:r>
-        <w:rPr>
-          <w:rFonts w:ascii="Calibri" w:hAnsi="Calibri"/>
-          <w:sz w:val="24"/>
-          <w:szCs w:val="24"/>
-        </w:rPr>
-        <w:t xml:space="preserve">, Speer, &amp; Delgado (2016) through </w:t>
-      </w:r>
-      <w:proofErr w:type="spellStart"/>
-      <w:r>
-        <w:rPr>
-          <w:rFonts w:ascii="Calibri" w:hAnsi="Calibri"/>
-          <w:sz w:val="24"/>
-          <w:szCs w:val="24"/>
-        </w:rPr>
-        <w:t>NeuroVault</w:t>
-      </w:r>
-      <w:proofErr w:type="spellEnd"/>
-      <w:r>
-        <w:rPr>
-          <w:rFonts w:ascii="Calibri" w:hAnsi="Calibri"/>
-          <w:sz w:val="24"/>
-          <w:szCs w:val="24"/>
-        </w:rPr>
-        <w:t>.</w:t>
+        <w:t xml:space="preserve">We determined whether the whole-brain test results </w:t>
+      </w:r>
+      <w:r>
+        <w:rPr>
+          <w:rFonts w:ascii="Calibri" w:hAnsi="Calibri"/>
+          <w:sz w:val="24"/>
+          <w:szCs w:val="24"/>
+        </w:rPr>
+        <w:t>overlapped with</w:t>
+      </w:r>
+      <w:r>
+        <w:rPr>
+          <w:rFonts w:ascii="Calibri" w:hAnsi="Calibri"/>
+          <w:sz w:val="24"/>
+          <w:szCs w:val="24"/>
+        </w:rPr>
+        <w:t xml:space="preserve"> the hypothesized regions of interest by using the Bartra, McGuire, &amp; Kable (2013) vmPFC and ventral striatum masks. The amygdala mask was taken from Smith, Gseir, Speer, &amp; Delgado (2016) through NeuroVault.</w:t>
       </w:r>
       <w:r>
         <w:rPr>
@@ -13850,6 +14030,15 @@
       <w:r>
         <w:rPr>
           <w:rFonts w:ascii="Calibri" w:hAnsi="Calibri"/>
+          <w:noProof/>
+          <w:sz w:val="24"/>
+          <w:szCs w:val="24"/>
+        </w:rPr>
+        <w:t>.</w:t>
+      </w:r>
+      <w:r>
+        <w:rPr>
+          <w:rFonts w:ascii="Calibri" w:hAnsi="Calibri"/>
           <w:sz w:val="24"/>
           <w:szCs w:val="24"/>
         </w:rPr>
@@ -14004,7 +14193,25 @@
           <w:sz w:val="24"/>
           <w:szCs w:val="24"/>
         </w:rPr>
-        <w:t>We used FSL's randomise to permute the cluster generation 5000 times. P-values were generated based on the resulting null distribution.</w:t>
+        <w:t xml:space="preserve">We used FSL's randomise to permute the cluster generation 5000 times. P-values were </w:t>
+      </w:r>
+      <w:r>
+        <w:rPr>
+          <w:rFonts w:ascii="Calibri" w:hAnsi="Calibri"/>
+          <w:noProof/>
+          <w:sz w:val="24"/>
+          <w:szCs w:val="24"/>
+        </w:rPr>
+        <w:t>obtained</w:t>
+      </w:r>
+      <w:r>
+        <w:rPr>
+          <w:rFonts w:ascii="Calibri" w:hAnsi="Calibri"/>
+          <w:noProof/>
+          <w:sz w:val="24"/>
+          <w:szCs w:val="24"/>
+        </w:rPr>
+        <w:t xml:space="preserve"> based on the resulting null distribution.</w:t>
       </w:r>
       <w:r>
         <w:rPr>
@@ -14077,7 +14284,6 @@
           <w:sz w:val="24"/>
           <w:szCs w:val="24"/>
         </w:rPr>
-        <w:lastRenderedPageBreak/>
         <w:t>For mass-univariate, specify the type of correction and how it is obtained, especially if not the typical usage. Usually one of:</w:t>
       </w:r>
     </w:p>
@@ -14619,25 +14825,7 @@
           <w:sz w:val="24"/>
           <w:szCs w:val="24"/>
         </w:rPr>
-        <w:t xml:space="preserve">FSL's </w:t>
-      </w:r>
-      <w:proofErr w:type="spellStart"/>
-      <w:r>
-        <w:rPr>
-          <w:rFonts w:ascii="Calibri" w:hAnsi="Calibri"/>
-          <w:sz w:val="24"/>
-          <w:szCs w:val="24"/>
-        </w:rPr>
-        <w:t>randomise</w:t>
-      </w:r>
-      <w:proofErr w:type="spellEnd"/>
-      <w:r>
-        <w:rPr>
-          <w:rFonts w:ascii="Calibri" w:hAnsi="Calibri"/>
-          <w:sz w:val="24"/>
-          <w:szCs w:val="24"/>
-        </w:rPr>
-        <w:t xml:space="preserve"> was used as part of the correction (5000 permutations)</w:t>
+        <w:t>FSL's randomise was used as part of the correction (5000 permutations)</w:t>
       </w:r>
       <w:r>
         <w:rPr>
@@ -14931,6 +15119,7 @@
           <w:sz w:val="28"/>
           <w:szCs w:val="28"/>
         </w:rPr>
+        <w:lastRenderedPageBreak/>
         <w:t xml:space="preserve">Please make sure you filled </w:t>
       </w:r>
       <w:r>
@@ -15134,55 +15323,120 @@
           <w:rFonts w:ascii="Calibri" w:hAnsi="Calibri"/>
           <w:b/>
           <w:bCs/>
-          <w:noProof/>
-          <w:sz w:val="24"/>
-          <w:szCs w:val="24"/>
-        </w:rPr>
-        <w:t> </w:t>
-      </w:r>
-      <w:r>
-        <w:rPr>
-          <w:rFonts w:ascii="Calibri" w:hAnsi="Calibri"/>
-          <w:b/>
-          <w:bCs/>
-          <w:noProof/>
-          <w:sz w:val="24"/>
-          <w:szCs w:val="24"/>
-        </w:rPr>
-        <w:t> </w:t>
-      </w:r>
-      <w:r>
-        <w:rPr>
-          <w:rFonts w:ascii="Calibri" w:hAnsi="Calibri"/>
-          <w:b/>
-          <w:bCs/>
-          <w:noProof/>
-          <w:sz w:val="24"/>
-          <w:szCs w:val="24"/>
-        </w:rPr>
-        <w:t> </w:t>
-      </w:r>
-      <w:r>
-        <w:rPr>
-          <w:rFonts w:ascii="Calibri" w:hAnsi="Calibri"/>
-          <w:b/>
-          <w:bCs/>
-          <w:noProof/>
-          <w:sz w:val="24"/>
-          <w:szCs w:val="24"/>
-        </w:rPr>
-        <w:t> </w:t>
-      </w:r>
-      <w:r>
-        <w:rPr>
-          <w:rFonts w:ascii="Calibri" w:hAnsi="Calibri"/>
-          <w:b/>
-          <w:bCs/>
-          <w:noProof/>
-          <w:sz w:val="24"/>
-          <w:szCs w:val="24"/>
-        </w:rPr>
-        <w:t> </w:t>
+          <w:sz w:val="24"/>
+          <w:szCs w:val="24"/>
+        </w:rPr>
+        <w:t xml:space="preserve">Our results mostly did not replicate prior work. We have some thoughts about why this might be the case. While analysis choices, in particular choice of correction, can have wide impacts on results, there seem to be some notable discrepancies in experimental design between the current and original studies: endowment amounts, and how long participants held onto them prior to experiencing the gambles. </w:t>
+      </w:r>
+      <w:r>
+        <w:rPr>
+          <w:rFonts w:ascii="Calibri" w:hAnsi="Calibri"/>
+          <w:b/>
+          <w:bCs/>
+          <w:sz w:val="24"/>
+          <w:szCs w:val="24"/>
+        </w:rPr>
+        <w:t xml:space="preserve">Participants in this version did not have to contribute their own money, while Tom et al asked for participants to bring additional personal funds. It is also worth considering whether the wording of the instructions might have </w:t>
+      </w:r>
+      <w:r>
+        <w:rPr>
+          <w:rFonts w:ascii="Calibri" w:hAnsi="Calibri"/>
+          <w:b/>
+          <w:bCs/>
+          <w:sz w:val="24"/>
+          <w:szCs w:val="24"/>
+        </w:rPr>
+        <w:t>framed</w:t>
+      </w:r>
+      <w:r>
+        <w:rPr>
+          <w:rFonts w:ascii="Calibri" w:hAnsi="Calibri"/>
+          <w:b/>
+          <w:bCs/>
+          <w:sz w:val="24"/>
+          <w:szCs w:val="24"/>
+        </w:rPr>
+        <w:t xml:space="preserve"> the current version of the experiment as a </w:t>
+      </w:r>
+      <w:r>
+        <w:rPr>
+          <w:rFonts w:ascii="Calibri" w:hAnsi="Calibri"/>
+          <w:b/>
+          <w:bCs/>
+          <w:sz w:val="24"/>
+          <w:szCs w:val="24"/>
+        </w:rPr>
+        <w:t xml:space="preserve">cognitive </w:t>
+      </w:r>
+      <w:r>
+        <w:rPr>
+          <w:rFonts w:ascii="Calibri" w:hAnsi="Calibri"/>
+          <w:b/>
+          <w:bCs/>
+          <w:sz w:val="24"/>
+          <w:szCs w:val="24"/>
+        </w:rPr>
+        <w:t xml:space="preserve">puzzle rather than </w:t>
+      </w:r>
+      <w:r>
+        <w:rPr>
+          <w:rFonts w:ascii="Calibri" w:hAnsi="Calibri"/>
+          <w:b/>
+          <w:bCs/>
+          <w:sz w:val="24"/>
+          <w:szCs w:val="24"/>
+        </w:rPr>
+        <w:t>value-based decision making</w:t>
+      </w:r>
+      <w:r>
+        <w:rPr>
+          <w:rFonts w:ascii="Calibri" w:hAnsi="Calibri"/>
+          <w:b/>
+          <w:bCs/>
+          <w:sz w:val="24"/>
+          <w:szCs w:val="24"/>
+        </w:rPr>
+        <w:t xml:space="preserve">. Regardless of the relevance of these observations, we believe that being unable to replicate this effect is an important finding, as it </w:t>
+      </w:r>
+      <w:r>
+        <w:rPr>
+          <w:rFonts w:ascii="Calibri" w:hAnsi="Calibri"/>
+          <w:b/>
+          <w:bCs/>
+          <w:sz w:val="24"/>
+          <w:szCs w:val="24"/>
+        </w:rPr>
+        <w:t>decreases</w:t>
+      </w:r>
+      <w:r>
+        <w:rPr>
+          <w:rFonts w:ascii="Calibri" w:hAnsi="Calibri"/>
+          <w:b/>
+          <w:bCs/>
+          <w:sz w:val="24"/>
+          <w:szCs w:val="24"/>
+        </w:rPr>
+        <w:t xml:space="preserve"> the robustness </w:t>
+      </w:r>
+      <w:r>
+        <w:rPr>
+          <w:rFonts w:ascii="Calibri" w:hAnsi="Calibri"/>
+          <w:b/>
+          <w:bCs/>
+          <w:sz w:val="24"/>
+          <w:szCs w:val="24"/>
+        </w:rPr>
+        <w:t>of</w:t>
+      </w:r>
+      <w:r>
+        <w:rPr>
+          <w:rFonts w:ascii="Calibri" w:hAnsi="Calibri"/>
+          <w:b/>
+          <w:bCs/>
+          <w:sz w:val="24"/>
+          <w:szCs w:val="24"/>
+        </w:rPr>
+        <w:t xml:space="preserve"> this effect.</w:t>
       </w:r>
       <w:r>
         <w:rPr>

</xml_diff>